<commit_message>
Name changes in Docx
Updated names in docx to MECM from SCCM.
</commit_message>
<xml_diff>
--- a/MECMAdministratorDashboard.docx
+++ b/MECMAdministratorDashboard.docx
@@ -18,7 +18,7 @@
           <w:rFonts w:ascii="Segoe UI" w:hAnsi="Segoe UI" w:cs="Segoe UI"/>
           <w:color w:val="24292E"/>
         </w:rPr>
-        <w:t>Updated 6/10/2020</w:t>
+        <w:t>Last Updated 6/15/2020</w:t>
       </w:r>
       <w:r>
         <w:rPr>
@@ -35,7 +35,7 @@
             <w:rFonts w:ascii="Segoe UI" w:hAnsi="Segoe UI" w:cs="Segoe UI"/>
             <w:color w:val="0366D6"/>
           </w:rPr>
-          <w:t xml:space="preserve">SCCM Administrator </w:t>
+          <w:t xml:space="preserve">MECM Administrator </w:t>
         </w:r>
         <w:proofErr w:type="spellStart"/>
         <w:r>
@@ -62,7 +62,7 @@
             <w:rFonts w:ascii="Segoe UI" w:hAnsi="Segoe UI" w:cs="Segoe UI"/>
             <w:color w:val="0366D6"/>
           </w:rPr>
-          <w:t xml:space="preserve">SCCM Administrator </w:t>
+          <w:t xml:space="preserve">MECM Administrator </w:t>
         </w:r>
         <w:proofErr w:type="spellStart"/>
         <w:r>
@@ -105,7 +105,7 @@
       <w:pPr>
         <w:numPr>
           <w:ilvl w:val="0"/>
-          <w:numId w:val="4"/>
+          <w:numId w:val="9"/>
         </w:numPr>
         <w:shd w:val="clear" w:color="auto" w:fill="FFFFFF"/>
         <w:spacing w:before="100" w:beforeAutospacing="1" w:after="100" w:afterAutospacing="1" w:line="240" w:lineRule="auto"/>
@@ -143,7 +143,7 @@
       <w:pPr>
         <w:numPr>
           <w:ilvl w:val="0"/>
-          <w:numId w:val="5"/>
+          <w:numId w:val="10"/>
         </w:numPr>
         <w:shd w:val="clear" w:color="auto" w:fill="FFFFFF"/>
         <w:spacing w:before="100" w:beforeAutospacing="1" w:after="100" w:afterAutospacing="1" w:line="240" w:lineRule="auto"/>
@@ -164,7 +164,7 @@
       <w:pPr>
         <w:numPr>
           <w:ilvl w:val="0"/>
-          <w:numId w:val="5"/>
+          <w:numId w:val="10"/>
         </w:numPr>
         <w:shd w:val="clear" w:color="auto" w:fill="FFFFFF"/>
         <w:spacing w:before="60" w:after="100" w:afterAutospacing="1" w:line="240" w:lineRule="auto"/>
@@ -185,7 +185,7 @@
       <w:pPr>
         <w:numPr>
           <w:ilvl w:val="0"/>
-          <w:numId w:val="5"/>
+          <w:numId w:val="10"/>
         </w:numPr>
         <w:shd w:val="clear" w:color="auto" w:fill="FFFFFF"/>
         <w:spacing w:before="60" w:after="100" w:afterAutospacing="1" w:line="240" w:lineRule="auto"/>
@@ -206,7 +206,7 @@
       <w:pPr>
         <w:numPr>
           <w:ilvl w:val="0"/>
-          <w:numId w:val="5"/>
+          <w:numId w:val="10"/>
         </w:numPr>
         <w:shd w:val="clear" w:color="auto" w:fill="FFFFFF"/>
         <w:spacing w:before="60" w:after="100" w:afterAutospacing="1" w:line="240" w:lineRule="auto"/>
@@ -227,7 +227,7 @@
       <w:pPr>
         <w:numPr>
           <w:ilvl w:val="0"/>
-          <w:numId w:val="5"/>
+          <w:numId w:val="10"/>
         </w:numPr>
         <w:shd w:val="clear" w:color="auto" w:fill="FFFFFF"/>
         <w:spacing w:before="60" w:after="100" w:afterAutospacing="1" w:line="240" w:lineRule="auto"/>
@@ -248,7 +248,7 @@
       <w:pPr>
         <w:numPr>
           <w:ilvl w:val="0"/>
-          <w:numId w:val="5"/>
+          <w:numId w:val="10"/>
         </w:numPr>
         <w:shd w:val="clear" w:color="auto" w:fill="FFFFFF"/>
         <w:spacing w:before="60" w:after="100" w:afterAutospacing="1" w:line="240" w:lineRule="auto"/>
@@ -269,7 +269,7 @@
       <w:pPr>
         <w:numPr>
           <w:ilvl w:val="0"/>
-          <w:numId w:val="5"/>
+          <w:numId w:val="10"/>
         </w:numPr>
         <w:shd w:val="clear" w:color="auto" w:fill="FFFFFF"/>
         <w:spacing w:before="60" w:after="100" w:afterAutospacing="1" w:line="240" w:lineRule="auto"/>
@@ -290,7 +290,7 @@
       <w:pPr>
         <w:numPr>
           <w:ilvl w:val="0"/>
-          <w:numId w:val="5"/>
+          <w:numId w:val="10"/>
         </w:numPr>
         <w:shd w:val="clear" w:color="auto" w:fill="FFFFFF"/>
         <w:spacing w:before="60" w:after="100" w:afterAutospacing="1" w:line="240" w:lineRule="auto"/>
@@ -311,7 +311,7 @@
       <w:pPr>
         <w:numPr>
           <w:ilvl w:val="0"/>
-          <w:numId w:val="5"/>
+          <w:numId w:val="10"/>
         </w:numPr>
         <w:shd w:val="clear" w:color="auto" w:fill="FFFFFF"/>
         <w:spacing w:before="60" w:after="100" w:afterAutospacing="1" w:line="240" w:lineRule="auto"/>
@@ -332,7 +332,7 @@
       <w:pPr>
         <w:numPr>
           <w:ilvl w:val="0"/>
-          <w:numId w:val="5"/>
+          <w:numId w:val="10"/>
         </w:numPr>
         <w:shd w:val="clear" w:color="auto" w:fill="FFFFFF"/>
         <w:spacing w:before="60" w:after="100" w:afterAutospacing="1" w:line="240" w:lineRule="auto"/>
@@ -353,7 +353,7 @@
       <w:pPr>
         <w:numPr>
           <w:ilvl w:val="0"/>
-          <w:numId w:val="5"/>
+          <w:numId w:val="10"/>
         </w:numPr>
         <w:shd w:val="clear" w:color="auto" w:fill="FFFFFF"/>
         <w:spacing w:before="60" w:after="100" w:afterAutospacing="1" w:line="240" w:lineRule="auto"/>
@@ -374,7 +374,7 @@
       <w:pPr>
         <w:numPr>
           <w:ilvl w:val="0"/>
-          <w:numId w:val="5"/>
+          <w:numId w:val="10"/>
         </w:numPr>
         <w:shd w:val="clear" w:color="auto" w:fill="FFFFFF"/>
         <w:spacing w:before="60" w:after="100" w:afterAutospacing="1" w:line="240" w:lineRule="auto"/>
@@ -390,6 +390,67 @@
         </w:rPr>
         <w:t>Windows Defender Antivirus Service</w:t>
       </w:r>
+      <w:r>
+        <w:rPr>
+          <w:rFonts w:ascii="Segoe UI" w:hAnsi="Segoe UI" w:cs="Segoe UI"/>
+          <w:color w:val="24292E"/>
+        </w:rPr>
+        <w:br/>
+      </w:r>
+    </w:p>
+    <w:p>
+      <w:pPr>
+        <w:numPr>
+          <w:ilvl w:val="0"/>
+          <w:numId w:val="11"/>
+        </w:numPr>
+        <w:shd w:val="clear" w:color="auto" w:fill="FFFFFF"/>
+        <w:spacing w:before="100" w:beforeAutospacing="1" w:after="100" w:afterAutospacing="1" w:line="240" w:lineRule="auto"/>
+        <w:rPr>
+          <w:rFonts w:ascii="Segoe UI" w:hAnsi="Segoe UI" w:cs="Segoe UI"/>
+          <w:color w:val="24292E"/>
+        </w:rPr>
+      </w:pPr>
+      <w:r>
+        <w:rPr>
+          <w:rFonts w:ascii="Segoe UI" w:hAnsi="Segoe UI" w:cs="Segoe UI"/>
+          <w:color w:val="24292E"/>
+        </w:rPr>
+        <w:t xml:space="preserve">SHA256 and </w:t>
+      </w:r>
+      <w:proofErr w:type="spellStart"/>
+      <w:r>
+        <w:rPr>
+          <w:rFonts w:ascii="Segoe UI" w:hAnsi="Segoe UI" w:cs="Segoe UI"/>
+          <w:color w:val="24292E"/>
+        </w:rPr>
+        <w:t>Bitlocker</w:t>
+      </w:r>
+      <w:proofErr w:type="spellEnd"/>
+      <w:r>
+        <w:rPr>
+          <w:rFonts w:ascii="Segoe UI" w:hAnsi="Segoe UI" w:cs="Segoe UI"/>
+          <w:color w:val="24292E"/>
+        </w:rPr>
+        <w:t xml:space="preserve"> Conversion Status from </w:t>
+      </w:r>
+      <w:hyperlink r:id="rId10" w:history="1">
+        <w:r>
+          <w:rPr>
+            <w:rStyle w:val="Hyperlink"/>
+            <w:rFonts w:ascii="Segoe UI" w:hAnsi="Segoe UI" w:cs="Segoe UI"/>
+            <w:color w:val="0366D6"/>
+          </w:rPr>
+          <w:t>Configuration Baseline: Workstation Baseline</w:t>
+        </w:r>
+      </w:hyperlink>
+      <w:r>
+        <w:rPr>
+          <w:rFonts w:ascii="Segoe UI" w:hAnsi="Segoe UI" w:cs="Segoe UI"/>
+          <w:color w:val="24292E"/>
+        </w:rPr>
+        <w:br/>
+      </w:r>
     </w:p>
     <w:p>
       <w:pPr>
@@ -422,7 +483,7 @@
       <w:pPr>
         <w:numPr>
           <w:ilvl w:val="0"/>
-          <w:numId w:val="6"/>
+          <w:numId w:val="12"/>
         </w:numPr>
         <w:shd w:val="clear" w:color="auto" w:fill="FFFFFF"/>
         <w:spacing w:before="100" w:beforeAutospacing="1" w:after="100" w:afterAutospacing="1" w:line="240" w:lineRule="auto"/>
@@ -443,7 +504,7 @@
       <w:pPr>
         <w:numPr>
           <w:ilvl w:val="0"/>
-          <w:numId w:val="6"/>
+          <w:numId w:val="12"/>
         </w:numPr>
         <w:shd w:val="clear" w:color="auto" w:fill="FFFFFF"/>
         <w:spacing w:before="60" w:after="100" w:afterAutospacing="1" w:line="240" w:lineRule="auto"/>
@@ -464,7 +525,7 @@
       <w:pPr>
         <w:numPr>
           <w:ilvl w:val="0"/>
-          <w:numId w:val="6"/>
+          <w:numId w:val="12"/>
         </w:numPr>
         <w:shd w:val="clear" w:color="auto" w:fill="FFFFFF"/>
         <w:spacing w:before="60" w:after="100" w:afterAutospacing="1" w:line="240" w:lineRule="auto"/>
@@ -485,7 +546,7 @@
       <w:pPr>
         <w:numPr>
           <w:ilvl w:val="0"/>
-          <w:numId w:val="6"/>
+          <w:numId w:val="12"/>
         </w:numPr>
         <w:shd w:val="clear" w:color="auto" w:fill="FFFFFF"/>
         <w:spacing w:before="60" w:after="100" w:afterAutospacing="1" w:line="240" w:lineRule="auto"/>
@@ -499,14 +560,14 @@
           <w:rFonts w:ascii="Segoe UI" w:hAnsi="Segoe UI" w:cs="Segoe UI"/>
           <w:color w:val="24292E"/>
         </w:rPr>
-        <w:t>Installed SCCM Server Roles in your SCCM Environment</w:t>
+        <w:t>Installed MECM Server Roles in your MECM Environment</w:t>
       </w:r>
     </w:p>
     <w:p>
       <w:pPr>
         <w:numPr>
           <w:ilvl w:val="0"/>
-          <w:numId w:val="6"/>
+          <w:numId w:val="12"/>
         </w:numPr>
         <w:shd w:val="clear" w:color="auto" w:fill="FFFFFF"/>
         <w:spacing w:before="60" w:after="100" w:afterAutospacing="1" w:line="240" w:lineRule="auto"/>
@@ -527,7 +588,7 @@
       <w:pPr>
         <w:numPr>
           <w:ilvl w:val="0"/>
-          <w:numId w:val="6"/>
+          <w:numId w:val="12"/>
         </w:numPr>
         <w:shd w:val="clear" w:color="auto" w:fill="FFFFFF"/>
         <w:spacing w:before="60" w:after="100" w:afterAutospacing="1" w:line="240" w:lineRule="auto"/>
@@ -543,7 +604,7 @@
         </w:rPr>
         <w:t>Collection dashboard (credit for this </w:t>
       </w:r>
-      <w:hyperlink r:id="rId10" w:history="1">
+      <w:hyperlink r:id="rId11" w:history="1">
         <w:r>
           <w:rPr>
             <w:rStyle w:val="Hyperlink"/>
@@ -565,7 +626,7 @@
       <w:pPr>
         <w:numPr>
           <w:ilvl w:val="0"/>
-          <w:numId w:val="6"/>
+          <w:numId w:val="12"/>
         </w:numPr>
         <w:shd w:val="clear" w:color="auto" w:fill="FFFFFF"/>
         <w:spacing w:before="60" w:after="100" w:afterAutospacing="1" w:line="240" w:lineRule="auto"/>
@@ -579,6 +640,7 @@
           <w:rFonts w:ascii="Segoe UI" w:hAnsi="Segoe UI" w:cs="Segoe UI"/>
           <w:color w:val="24292E"/>
         </w:rPr>
+        <w:lastRenderedPageBreak/>
         <w:t>System Security</w:t>
       </w:r>
     </w:p>
@@ -586,7 +648,7 @@
       <w:pPr>
         <w:numPr>
           <w:ilvl w:val="0"/>
-          <w:numId w:val="6"/>
+          <w:numId w:val="12"/>
         </w:numPr>
         <w:shd w:val="clear" w:color="auto" w:fill="FFFFFF"/>
         <w:spacing w:before="60" w:after="100" w:afterAutospacing="1" w:line="240" w:lineRule="auto"/>
@@ -627,8 +689,7 @@
           <w:rFonts w:ascii="Segoe UI" w:hAnsi="Segoe UI" w:cs="Segoe UI"/>
           <w:color w:val="24292E"/>
         </w:rPr>
-        <w:lastRenderedPageBreak/>
-        <w:t>This is meant to be used for SCCM Administrator overview along with some details for the management.</w:t>
+        <w:t>This is meant to be used for MECM Administrator overview along with some details for the management.</w:t>
       </w:r>
       <w:r>
         <w:rPr>
@@ -661,34 +722,10 @@
       <w:pPr>
         <w:numPr>
           <w:ilvl w:val="0"/>
-          <w:numId w:val="7"/>
+          <w:numId w:val="13"/>
         </w:numPr>
         <w:shd w:val="clear" w:color="auto" w:fill="FFFFFF"/>
         <w:spacing w:before="100" w:beforeAutospacing="1" w:after="100" w:afterAutospacing="1" w:line="240" w:lineRule="auto"/>
-        <w:rPr>
-          <w:rFonts w:ascii="Segoe UI" w:hAnsi="Segoe UI" w:cs="Segoe UI"/>
-          <w:color w:val="24292E"/>
-        </w:rPr>
-      </w:pPr>
-      <w:hyperlink r:id="rId11" w:history="1">
-        <w:r>
-          <w:rPr>
-            <w:rStyle w:val="Hyperlink"/>
-            <w:rFonts w:ascii="Segoe UI" w:hAnsi="Segoe UI" w:cs="Segoe UI"/>
-            <w:color w:val="0366D6"/>
-          </w:rPr>
-          <w:t>Configuration Baseline: Installed Server Roles</w:t>
-        </w:r>
-      </w:hyperlink>
-    </w:p>
-    <w:p>
-      <w:pPr>
-        <w:numPr>
-          <w:ilvl w:val="0"/>
-          <w:numId w:val="7"/>
-        </w:numPr>
-        <w:shd w:val="clear" w:color="auto" w:fill="FFFFFF"/>
-        <w:spacing w:before="60" w:after="100" w:afterAutospacing="1" w:line="240" w:lineRule="auto"/>
         <w:rPr>
           <w:rFonts w:ascii="Segoe UI" w:hAnsi="Segoe UI" w:cs="Segoe UI"/>
           <w:color w:val="24292E"/>
@@ -772,7 +809,7 @@
       <w:pPr>
         <w:numPr>
           <w:ilvl w:val="0"/>
-          <w:numId w:val="7"/>
+          <w:numId w:val="13"/>
         </w:numPr>
         <w:shd w:val="clear" w:color="auto" w:fill="FFFFFF"/>
         <w:spacing w:before="60" w:after="100" w:afterAutospacing="1" w:line="240" w:lineRule="auto"/>
@@ -788,7 +825,7 @@
             <w:rFonts w:ascii="Segoe UI" w:hAnsi="Segoe UI" w:cs="Segoe UI"/>
             <w:color w:val="0366D6"/>
           </w:rPr>
-          <w:t xml:space="preserve">SCCM Administrator </w:t>
+          <w:t xml:space="preserve">MECM Administrator </w:t>
         </w:r>
         <w:proofErr w:type="spellStart"/>
         <w:r>
@@ -806,7 +843,7 @@
       <w:pPr>
         <w:numPr>
           <w:ilvl w:val="0"/>
-          <w:numId w:val="7"/>
+          <w:numId w:val="13"/>
         </w:numPr>
         <w:shd w:val="clear" w:color="auto" w:fill="FFFFFF"/>
         <w:spacing w:before="60" w:after="100" w:afterAutospacing="1" w:line="240" w:lineRule="auto"/>
@@ -822,7 +859,7 @@
             <w:rFonts w:ascii="Segoe UI" w:hAnsi="Segoe UI" w:cs="Segoe UI"/>
             <w:color w:val="0366D6"/>
           </w:rPr>
-          <w:t xml:space="preserve">SCCM Administrator </w:t>
+          <w:t xml:space="preserve">MECM Administrator </w:t>
         </w:r>
         <w:proofErr w:type="spellStart"/>
         <w:r>
@@ -840,7 +877,7 @@
       <w:pPr>
         <w:numPr>
           <w:ilvl w:val="0"/>
-          <w:numId w:val="7"/>
+          <w:numId w:val="13"/>
         </w:numPr>
         <w:shd w:val="clear" w:color="auto" w:fill="FFFFFF"/>
         <w:spacing w:before="60" w:after="100" w:afterAutospacing="1" w:line="240" w:lineRule="auto"/>
@@ -854,7 +891,7 @@
           <w:rFonts w:ascii="Segoe UI" w:hAnsi="Segoe UI" w:cs="Segoe UI"/>
           <w:color w:val="24292E"/>
         </w:rPr>
-        <w:t xml:space="preserve">SCCM 1910 with </w:t>
+        <w:t xml:space="preserve">MECM 1910 with </w:t>
       </w:r>
       <w:proofErr w:type="spellStart"/>
       <w:r>
@@ -893,7 +930,7 @@
       <w:pPr>
         <w:numPr>
           <w:ilvl w:val="0"/>
-          <w:numId w:val="7"/>
+          <w:numId w:val="13"/>
         </w:numPr>
         <w:shd w:val="clear" w:color="auto" w:fill="FFFFFF"/>
         <w:spacing w:before="60" w:after="100" w:afterAutospacing="1" w:line="240" w:lineRule="auto"/>
@@ -907,9 +944,26 @@
           <w:rFonts w:ascii="Segoe UI" w:hAnsi="Segoe UI" w:cs="Segoe UI"/>
           <w:color w:val="24292E"/>
         </w:rPr>
-        <w:t>Enabled Device Guard in </w:t>
+        <w:t>Enabled </w:t>
       </w:r>
       <w:hyperlink r:id="rId17" w:history="1">
+        <w:r>
+          <w:rPr>
+            <w:rStyle w:val="Hyperlink"/>
+            <w:rFonts w:ascii="Segoe UI" w:hAnsi="Segoe UI" w:cs="Segoe UI"/>
+            <w:color w:val="0366D6"/>
+          </w:rPr>
+          <w:t>Device Guard</w:t>
+        </w:r>
+      </w:hyperlink>
+      <w:r>
+        <w:rPr>
+          <w:rFonts w:ascii="Segoe UI" w:hAnsi="Segoe UI" w:cs="Segoe UI"/>
+          <w:color w:val="24292E"/>
+        </w:rPr>
+        <w:t> in </w:t>
+      </w:r>
+      <w:hyperlink r:id="rId18" w:history="1">
         <w:r>
           <w:rPr>
             <w:rStyle w:val="Hyperlink"/>
@@ -922,38 +976,86 @@
     </w:p>
     <w:p>
       <w:pPr>
-        <w:pStyle w:val="NormalWeb"/>
+        <w:numPr>
+          <w:ilvl w:val="0"/>
+          <w:numId w:val="13"/>
+        </w:numPr>
         <w:shd w:val="clear" w:color="auto" w:fill="FFFFFF"/>
-        <w:spacing w:before="0" w:beforeAutospacing="0" w:after="240" w:afterAutospacing="0"/>
-        <w:rPr>
-          <w:rFonts w:ascii="Segoe UI" w:hAnsi="Segoe UI" w:cs="Segoe UI"/>
-          <w:color w:val="24292E"/>
-        </w:rPr>
-      </w:pPr>
-      <w:r>
-        <w:rPr>
-          <w:rStyle w:val="Strong"/>
-          <w:rFonts w:ascii="Segoe UI" w:hAnsi="Segoe UI" w:cs="Segoe UI"/>
-          <w:color w:val="24292E"/>
-        </w:rPr>
-        <w:t>How to install:</w:t>
-      </w:r>
-      <w:r>
-        <w:rPr>
-          <w:rFonts w:ascii="Segoe UI" w:hAnsi="Segoe UI" w:cs="Segoe UI"/>
-          <w:color w:val="24292E"/>
-        </w:rPr>
-        <w:br/>
-        <w:t>First thing we need to do is get the collection(s) that you are targeting with your software update groups. Open the </w:t>
-      </w:r>
-      <w:hyperlink r:id="rId18" w:history="1">
+        <w:spacing w:before="60" w:after="100" w:afterAutospacing="1" w:line="240" w:lineRule="auto"/>
+        <w:rPr>
+          <w:rFonts w:ascii="Segoe UI" w:hAnsi="Segoe UI" w:cs="Segoe UI"/>
+          <w:color w:val="24292E"/>
+        </w:rPr>
+      </w:pPr>
+      <w:hyperlink r:id="rId19" w:history="1">
         <w:r>
           <w:rPr>
             <w:rStyle w:val="Hyperlink"/>
             <w:rFonts w:ascii="Segoe UI" w:hAnsi="Segoe UI" w:cs="Segoe UI"/>
             <w:color w:val="0366D6"/>
           </w:rPr>
-          <w:t xml:space="preserve">SCCM Administrator </w:t>
+          <w:t>Configuration Baseline: Installed Server Role</w:t>
+        </w:r>
+      </w:hyperlink>
+    </w:p>
+    <w:p>
+      <w:pPr>
+        <w:numPr>
+          <w:ilvl w:val="0"/>
+          <w:numId w:val="13"/>
+        </w:numPr>
+        <w:shd w:val="clear" w:color="auto" w:fill="FFFFFF"/>
+        <w:spacing w:before="60" w:after="100" w:afterAutospacing="1" w:line="240" w:lineRule="auto"/>
+        <w:rPr>
+          <w:rFonts w:ascii="Segoe UI" w:hAnsi="Segoe UI" w:cs="Segoe UI"/>
+          <w:color w:val="24292E"/>
+        </w:rPr>
+      </w:pPr>
+      <w:hyperlink r:id="rId20" w:history="1">
+        <w:r>
+          <w:rPr>
+            <w:rStyle w:val="Hyperlink"/>
+            <w:rFonts w:ascii="Segoe UI" w:hAnsi="Segoe UI" w:cs="Segoe UI"/>
+            <w:color w:val="0366D6"/>
+          </w:rPr>
+          <w:t>Configuration Baseline: Workstation Baseline</w:t>
+        </w:r>
+      </w:hyperlink>
+    </w:p>
+    <w:p>
+      <w:pPr>
+        <w:pStyle w:val="NormalWeb"/>
+        <w:shd w:val="clear" w:color="auto" w:fill="FFFFFF"/>
+        <w:spacing w:before="0" w:beforeAutospacing="0" w:after="240" w:afterAutospacing="0"/>
+        <w:rPr>
+          <w:rFonts w:ascii="Segoe UI" w:hAnsi="Segoe UI" w:cs="Segoe UI"/>
+          <w:color w:val="24292E"/>
+        </w:rPr>
+      </w:pPr>
+      <w:r>
+        <w:rPr>
+          <w:rStyle w:val="Strong"/>
+          <w:rFonts w:ascii="Segoe UI" w:hAnsi="Segoe UI" w:cs="Segoe UI"/>
+          <w:color w:val="24292E"/>
+        </w:rPr>
+        <w:t>How to install:</w:t>
+      </w:r>
+      <w:r>
+        <w:rPr>
+          <w:rFonts w:ascii="Segoe UI" w:hAnsi="Segoe UI" w:cs="Segoe UI"/>
+          <w:color w:val="24292E"/>
+        </w:rPr>
+        <w:br/>
+        <w:t>First thing we need to do is get the collection(s) that you are targeting with your software update groups. Open the </w:t>
+      </w:r>
+      <w:hyperlink r:id="rId21" w:history="1">
+        <w:r>
+          <w:rPr>
+            <w:rStyle w:val="Hyperlink"/>
+            <w:rFonts w:ascii="Segoe UI" w:hAnsi="Segoe UI" w:cs="Segoe UI"/>
+            <w:color w:val="0366D6"/>
+          </w:rPr>
+          <w:t xml:space="preserve">MECM Administrator </w:t>
         </w:r>
         <w:proofErr w:type="spellStart"/>
         <w:r>
@@ -1001,7 +1103,7 @@
           <w:rFonts w:ascii="Segoe UI" w:hAnsi="Segoe UI" w:cs="Segoe UI"/>
           <w:color w:val="24292E"/>
         </w:rPr>
-        <w:t> box put in CM_NOV which is my SCCM lab database. In the </w:t>
+        <w:t> box put in CM_NOV which is my MECM lab database. In the </w:t>
       </w:r>
       <w:r>
         <w:rPr>
@@ -1016,7 +1118,7 @@
           <w:rFonts w:ascii="Segoe UI" w:hAnsi="Segoe UI" w:cs="Segoe UI"/>
           <w:color w:val="24292E"/>
         </w:rPr>
-        <w:t> box put in your SCCM Database name, this should be CM_ plus your site code. Click the </w:t>
+        <w:t> box put in your MECM Database name, this should be CM_ plus your site code. Click the </w:t>
       </w:r>
       <w:r>
         <w:rPr>
@@ -1113,7 +1215,7 @@
           <w:rFonts w:ascii="Segoe UI" w:hAnsi="Segoe UI" w:cs="Segoe UI"/>
           <w:color w:val="24292E"/>
         </w:rPr>
-        <w:t xml:space="preserve">Originally, I had the query limited to just the Cumulative Updates, I have commented those out and allowed everything that is applied to the collection. If you wish to filter the dashboard to certain updates, I have left the code in place so you can uncomment them out and it will work. The lines you want to change for this are just after the comment “This is where you would add the title of the update(s) if you want them filtered”. If you chose to filter on the Cumulative updates just delete the /* and the */. If </w:t>
+        <w:t xml:space="preserve">Originally, I had the query limited to just the Cumulative Updates, I have commented those out and allowed everything that is applied to the collection. If you wish to filter </w:t>
       </w:r>
       <w:r>
         <w:rPr>
@@ -1121,7 +1223,7 @@
           <w:color w:val="24292E"/>
         </w:rPr>
         <w:lastRenderedPageBreak/>
-        <w:t>you want to filter on a list of updates, then you will need to copy the row with the like in it and paste it however many different updates you are looking to filter from. An example of multiple filters of software updates is below.</w:t>
+        <w:t>the dashboard to certain updates, I have left the code in place so you can uncomment them out and it will work. The lines you want to change for this are just after the comment “This is where you would add the title of the update(s) if you want them filtered”. If you chose to filter on the Cumulative updates just delete the /* and the */. If you want to filter on a list of updates, then you will need to copy the row with the like in it and paste it however many different updates you are looking to filter from. An example of multiple filters of software updates is below.</w:t>
       </w:r>
       <w:r>
         <w:rPr>
@@ -1229,14 +1331,14 @@
         </w:rPr>
         <w:t>Finally, you will need to run the </w:t>
       </w:r>
-      <w:hyperlink r:id="rId19" w:history="1">
+      <w:hyperlink r:id="rId22" w:history="1">
         <w:r>
           <w:rPr>
             <w:rStyle w:val="Hyperlink"/>
             <w:rFonts w:ascii="Segoe UI" w:hAnsi="Segoe UI" w:cs="Segoe UI"/>
             <w:color w:val="0366D6"/>
           </w:rPr>
-          <w:t xml:space="preserve">SCCM Administrator </w:t>
+          <w:t xml:space="preserve">MECM Administrator </w:t>
         </w:r>
         <w:proofErr w:type="spellStart"/>
         <w:r>
@@ -1262,7 +1364,7 @@
           <w:rFonts w:ascii="Segoe UI" w:hAnsi="Segoe UI" w:cs="Segoe UI"/>
           <w:color w:val="24292E"/>
         </w:rPr>
-        <w:t>SCCM_PBI_Reporting</w:t>
+        <w:t>MECM_PBI_Reporting</w:t>
       </w:r>
       <w:proofErr w:type="spellEnd"/>
       <w:r>
@@ -1270,7 +1372,7 @@
           <w:rFonts w:ascii="Segoe UI" w:hAnsi="Segoe UI" w:cs="Segoe UI"/>
           <w:color w:val="24292E"/>
         </w:rPr>
-        <w:t xml:space="preserve"> and then creates the tables and stored procedure needed to run the SCCM Administrator Dashboard in Power BI so you will need admin rights to create those on the database.</w:t>
+        <w:t xml:space="preserve"> and then creates the tables and stored procedure needed to run the MECM Administrator Dashboard in Power BI so you will need admin rights to create those on the database.</w:t>
       </w:r>
       <w:r>
         <w:rPr>
@@ -1355,14 +1457,14 @@
         </w:rPr>
         <w:t> installed. Open </w:t>
       </w:r>
-      <w:hyperlink r:id="rId20" w:history="1">
+      <w:hyperlink r:id="rId23" w:history="1">
         <w:r>
           <w:rPr>
             <w:rStyle w:val="Hyperlink"/>
             <w:rFonts w:ascii="Segoe UI" w:hAnsi="Segoe UI" w:cs="Segoe UI"/>
             <w:color w:val="0366D6"/>
           </w:rPr>
-          <w:t xml:space="preserve">SCCM Administrator </w:t>
+          <w:t xml:space="preserve">MECM Administrator </w:t>
         </w:r>
         <w:proofErr w:type="spellStart"/>
         <w:r>
@@ -1382,13 +1484,50 @@
         </w:rPr>
         <w:t>, the first thing that you will see is the Welcome to Power BI Desktop. Please create an account or sign in if you already have one.</w:t>
       </w:r>
-      <w:r>
-        <w:rPr>
-          <w:rFonts w:ascii="Segoe UI" w:hAnsi="Segoe UI" w:cs="Segoe UI"/>
-          <w:color w:val="24292E"/>
-        </w:rPr>
-        <w:br/>
-      </w:r>
+    </w:p>
+    <w:p>
+      <w:pPr>
+        <w:pStyle w:val="NormalWeb"/>
+        <w:shd w:val="clear" w:color="auto" w:fill="FFFFFF"/>
+        <w:spacing w:before="0" w:beforeAutospacing="0" w:after="240" w:afterAutospacing="0"/>
+        <w:rPr>
+          <w:rFonts w:ascii="Segoe UI" w:hAnsi="Segoe UI" w:cs="Segoe UI"/>
+          <w:color w:val="24292E"/>
+        </w:rPr>
+      </w:pPr>
+      <w:r>
+        <w:rPr>
+          <w:rStyle w:val="Strong"/>
+          <w:rFonts w:ascii="Segoe UI" w:hAnsi="Segoe UI" w:cs="Segoe UI"/>
+          <w:color w:val="24292E"/>
+        </w:rPr>
+        <w:t>Please note this step is not required if you are using the Power BI Reporting Server version.</w:t>
+      </w:r>
+    </w:p>
+    <w:p>
+      <w:pPr>
+        <w:rPr>
+          <w:rFonts w:ascii="Times New Roman" w:hAnsi="Times New Roman" w:cs="Times New Roman"/>
+        </w:rPr>
+      </w:pPr>
+      <w:r>
+        <w:rPr>
+          <w:rFonts w:ascii="Segoe UI" w:hAnsi="Segoe UI" w:cs="Segoe UI"/>
+          <w:color w:val="24292E"/>
+        </w:rPr>
+        <w:br/>
+      </w:r>
+    </w:p>
+    <w:p>
+      <w:pPr>
+        <w:pStyle w:val="NormalWeb"/>
+        <w:shd w:val="clear" w:color="auto" w:fill="FFFFFF"/>
+        <w:spacing w:before="0" w:beforeAutospacing="0" w:after="240" w:afterAutospacing="0"/>
+        <w:rPr>
+          <w:rFonts w:ascii="Segoe UI" w:hAnsi="Segoe UI" w:cs="Segoe UI"/>
+          <w:color w:val="24292E"/>
+        </w:rPr>
+      </w:pPr>
       <w:r>
         <w:rPr>
           <w:rFonts w:ascii="Segoe UI" w:hAnsi="Segoe UI" w:cs="Segoe UI"/>
@@ -1397,10 +1536,10 @@
         </w:rPr>
         <w:lastRenderedPageBreak/>
         <w:drawing>
-          <wp:inline distT="0" distB="0" distL="0" distR="0" wp14:anchorId="1402F2C6" wp14:editId="1A3725E4">
+          <wp:inline distT="0" distB="0" distL="0" distR="0" wp14:anchorId="4858DE4F" wp14:editId="6F343CA4">
             <wp:extent cx="4235450" cy="5086350"/>
             <wp:effectExtent l="0" t="0" r="0" b="0"/>
-            <wp:docPr id="26" name="Picture 26"/>
+            <wp:docPr id="27" name="Picture 27"/>
             <wp:cNvGraphicFramePr>
               <a:graphicFrameLocks xmlns:a="http://schemas.openxmlformats.org/drawingml/2006/main" noChangeAspect="1"/>
             </wp:cNvGraphicFramePr>
@@ -1408,13 +1547,13 @@
               <a:graphicData uri="http://schemas.openxmlformats.org/drawingml/2006/picture">
                 <pic:pic xmlns:pic="http://schemas.openxmlformats.org/drawingml/2006/picture">
                   <pic:nvPicPr>
-                    <pic:cNvPr id="0" name="Picture 1"/>
+                    <pic:cNvPr id="0" name="Picture 3"/>
                     <pic:cNvPicPr>
                       <a:picLocks noChangeAspect="1" noChangeArrowheads="1"/>
                     </pic:cNvPicPr>
                   </pic:nvPicPr>
                   <pic:blipFill>
-                    <a:blip r:embed="rId21">
+                    <a:blip r:embed="rId24">
                       <a:extLst>
                         <a:ext uri="{28A0092B-C50C-407E-A947-70E740481C1C}">
                           <a14:useLocalDpi xmlns:a14="http://schemas.microsoft.com/office/drawing/2010/main" val="0"/>
@@ -1458,7 +1597,7 @@
           <w:color w:val="24292E"/>
         </w:rPr>
         <w:br/>
-        <w:t xml:space="preserve">You will be prompted to validate the </w:t>
+        <w:t xml:space="preserve">Once logged in a window will appear asking for your server, database, and Production MECM, these are parameters for all the queries. The first parameter is your SQL Server of your CAS/Primary. The second parameter is your database of your CAS/Primary (Default is </w:t>
       </w:r>
       <w:proofErr w:type="spellStart"/>
       <w:r>
@@ -1466,7 +1605,7 @@
           <w:rFonts w:ascii="Segoe UI" w:hAnsi="Segoe UI" w:cs="Segoe UI"/>
           <w:color w:val="24292E"/>
         </w:rPr>
-        <w:t>DirectQuery</w:t>
+        <w:t>MECM_PBI_Reporting</w:t>
       </w:r>
       <w:proofErr w:type="spellEnd"/>
       <w:r>
@@ -1474,7 +1613,102 @@
           <w:rFonts w:ascii="Segoe UI" w:hAnsi="Segoe UI" w:cs="Segoe UI"/>
           <w:color w:val="24292E"/>
         </w:rPr>
-        <w:t xml:space="preserve"> in the dashboard, these queries are the ones that pull data about the collections running in your SCCM Production environment. Click Validate if you want to check the queries or click continue to use your existing credentials.</w:t>
+        <w:t>). The last is your MECM Production system should be CM_???.</w:t>
+      </w:r>
+      <w:r>
+        <w:rPr>
+          <w:rFonts w:ascii="Segoe UI" w:hAnsi="Segoe UI" w:cs="Segoe UI"/>
+          <w:color w:val="24292E"/>
+        </w:rPr>
+        <w:br/>
+      </w:r>
+      <w:r>
+        <w:rPr>
+          <w:rFonts w:ascii="Segoe UI" w:hAnsi="Segoe UI" w:cs="Segoe UI"/>
+          <w:noProof/>
+          <w:color w:val="24292E"/>
+        </w:rPr>
+        <mc:AlternateContent>
+          <mc:Choice Requires="wps">
+            <w:drawing>
+              <wp:inline distT="0" distB="0" distL="0" distR="0" wp14:anchorId="145549BA" wp14:editId="0E8E4820">
+                <wp:extent cx="304800" cy="304800"/>
+                <wp:effectExtent l="0" t="0" r="0" b="0"/>
+                <wp:docPr id="15" name="Rectangle 15"/>
+                <wp:cNvGraphicFramePr>
+                  <a:graphicFrameLocks xmlns:a="http://schemas.openxmlformats.org/drawingml/2006/main" noChangeAspect="1"/>
+                </wp:cNvGraphicFramePr>
+                <a:graphic xmlns:a="http://schemas.openxmlformats.org/drawingml/2006/main">
+                  <a:graphicData uri="http://schemas.microsoft.com/office/word/2010/wordprocessingShape">
+                    <wps:wsp>
+                      <wps:cNvSpPr>
+                        <a:spLocks noChangeAspect="1" noChangeArrowheads="1"/>
+                      </wps:cNvSpPr>
+                      <wps:spPr bwMode="auto">
+                        <a:xfrm>
+                          <a:off x="0" y="0"/>
+                          <a:ext cx="304800" cy="304800"/>
+                        </a:xfrm>
+                        <a:prstGeom prst="rect">
+                          <a:avLst/>
+                        </a:prstGeom>
+                        <a:noFill/>
+                        <a:ln>
+                          <a:noFill/>
+                        </a:ln>
+                        <a:extLst>
+                          <a:ext uri="{909E8E84-426E-40DD-AFC4-6F175D3DCCD1}">
+                            <a14:hiddenFill xmlns:a14="http://schemas.microsoft.com/office/drawing/2010/main">
+                              <a:solidFill>
+                                <a:srgbClr val="FFFFFF"/>
+                              </a:solidFill>
+                            </a14:hiddenFill>
+                          </a:ext>
+                          <a:ext uri="{91240B29-F687-4F45-9708-019B960494DF}">
+                            <a14:hiddenLine xmlns:a14="http://schemas.microsoft.com/office/drawing/2010/main" w="9525">
+                              <a:solidFill>
+                                <a:srgbClr val="000000"/>
+                              </a:solidFill>
+                              <a:miter lim="800000"/>
+                              <a:headEnd/>
+                              <a:tailEnd/>
+                            </a14:hiddenLine>
+                          </a:ext>
+                        </a:extLst>
+                      </wps:spPr>
+                      <wps:bodyPr rot="0" vert="horz" wrap="square" lIns="91440" tIns="45720" rIns="91440" bIns="45720" anchor="t" anchorCtr="0" upright="1">
+                        <a:noAutofit/>
+                      </wps:bodyPr>
+                    </wps:wsp>
+                  </a:graphicData>
+                </a:graphic>
+              </wp:inline>
+            </w:drawing>
+          </mc:Choice>
+          <mc:Fallback>
+            <w:pict>
+              <v:rect w14:anchorId="13EFE416" id="Rectangle 15" o:spid="_x0000_s1026" style="width:24pt;height:24pt;visibility:visible;mso-wrap-style:square;mso-left-percent:-10001;mso-top-percent:-10001;mso-position-horizontal:absolute;mso-position-horizontal-relative:char;mso-position-vertical:absolute;mso-position-vertical-relative:line;mso-left-percent:-10001;mso-top-percent:-10001;v-text-anchor:top" o:gfxdata="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" filled="f" stroked="f">
+                <o:lock v:ext="edit" aspectratio="t"/>
+                <w10:anchorlock/>
+              </v:rect>
+            </w:pict>
+          </mc:Fallback>
+        </mc:AlternateContent>
+      </w:r>
+      <w:r>
+        <w:rPr>
+          <w:rFonts w:ascii="Segoe UI" w:hAnsi="Segoe UI" w:cs="Segoe UI"/>
+          <w:color w:val="24292E"/>
+        </w:rPr>
+        <w:br/>
+      </w:r>
+      <w:r>
+        <w:rPr>
+          <w:rFonts w:ascii="Segoe UI" w:hAnsi="Segoe UI" w:cs="Segoe UI"/>
+          <w:color w:val="24292E"/>
+        </w:rPr>
+        <w:br/>
+        <w:t>Once you click load, you may be prompted with the message box stating the Native Database query needs approval to run. Click run to continue, if you do not click run the data will not load in the database. It should appear no more than 12 times (one for each query).</w:t>
       </w:r>
       <w:r>
         <w:rPr>
@@ -1491,10 +1725,10 @@
         </w:rPr>
         <w:lastRenderedPageBreak/>
         <w:drawing>
-          <wp:inline distT="0" distB="0" distL="0" distR="0" wp14:anchorId="50284D60" wp14:editId="6072AC4F">
-            <wp:extent cx="4394200" cy="2133600"/>
-            <wp:effectExtent l="0" t="0" r="6350" b="0"/>
-            <wp:docPr id="25" name="Picture 25"/>
+          <wp:inline distT="0" distB="0" distL="0" distR="0" wp14:anchorId="26FA33EC" wp14:editId="6F7AD275">
+            <wp:extent cx="4362450" cy="4057650"/>
+            <wp:effectExtent l="0" t="0" r="0" b="0"/>
+            <wp:docPr id="13" name="Picture 13"/>
             <wp:cNvGraphicFramePr>
               <a:graphicFrameLocks xmlns:a="http://schemas.openxmlformats.org/drawingml/2006/main" noChangeAspect="1"/>
             </wp:cNvGraphicFramePr>
@@ -1502,184 +1736,13 @@
               <a:graphicData uri="http://schemas.openxmlformats.org/drawingml/2006/picture">
                 <pic:pic xmlns:pic="http://schemas.openxmlformats.org/drawingml/2006/picture">
                   <pic:nvPicPr>
-                    <pic:cNvPr id="0" name="Picture 2"/>
+                    <pic:cNvPr id="0" name="Picture 5"/>
                     <pic:cNvPicPr>
                       <a:picLocks noChangeAspect="1" noChangeArrowheads="1"/>
                     </pic:cNvPicPr>
                   </pic:nvPicPr>
                   <pic:blipFill>
-                    <a:blip r:embed="rId22">
-                      <a:extLst>
-                        <a:ext uri="{28A0092B-C50C-407E-A947-70E740481C1C}">
-                          <a14:useLocalDpi xmlns:a14="http://schemas.microsoft.com/office/drawing/2010/main" val="0"/>
-                        </a:ext>
-                      </a:extLst>
-                    </a:blip>
-                    <a:srcRect/>
-                    <a:stretch>
-                      <a:fillRect/>
-                    </a:stretch>
-                  </pic:blipFill>
-                  <pic:spPr bwMode="auto">
-                    <a:xfrm>
-                      <a:off x="0" y="0"/>
-                      <a:ext cx="4394200" cy="2133600"/>
-                    </a:xfrm>
-                    <a:prstGeom prst="rect">
-                      <a:avLst/>
-                    </a:prstGeom>
-                    <a:noFill/>
-                    <a:ln>
-                      <a:noFill/>
-                    </a:ln>
-                  </pic:spPr>
-                </pic:pic>
-              </a:graphicData>
-            </a:graphic>
-          </wp:inline>
-        </w:drawing>
-      </w:r>
-      <w:r>
-        <w:rPr>
-          <w:rFonts w:ascii="Segoe UI" w:hAnsi="Segoe UI" w:cs="Segoe UI"/>
-          <w:color w:val="24292E"/>
-        </w:rPr>
-        <w:br/>
-      </w:r>
-      <w:r>
-        <w:rPr>
-          <w:rFonts w:ascii="Segoe UI" w:hAnsi="Segoe UI" w:cs="Segoe UI"/>
-          <w:color w:val="24292E"/>
-        </w:rPr>
-        <w:br/>
-        <w:t xml:space="preserve">Once logged in a window will appear asking for your server, database, and Production SCCM, these are parameters for all the queries. The first parameter is your SQL Server of your CAS/Primary. The second parameter is your database of your CAS/Primary (Default is </w:t>
-      </w:r>
-      <w:proofErr w:type="spellStart"/>
-      <w:r>
-        <w:rPr>
-          <w:rFonts w:ascii="Segoe UI" w:hAnsi="Segoe UI" w:cs="Segoe UI"/>
-          <w:color w:val="24292E"/>
-        </w:rPr>
-        <w:t>SCCM_PBI_Reporting</w:t>
-      </w:r>
-      <w:proofErr w:type="spellEnd"/>
-      <w:r>
-        <w:rPr>
-          <w:rFonts w:ascii="Segoe UI" w:hAnsi="Segoe UI" w:cs="Segoe UI"/>
-          <w:color w:val="24292E"/>
-        </w:rPr>
-        <w:t>). The last is your SCCM Production system should be CM_???.</w:t>
-      </w:r>
-      <w:r>
-        <w:rPr>
-          <w:rFonts w:ascii="Segoe UI" w:hAnsi="Segoe UI" w:cs="Segoe UI"/>
-          <w:color w:val="24292E"/>
-        </w:rPr>
-        <w:br/>
-      </w:r>
-      <w:r>
-        <w:rPr>
-          <w:rFonts w:ascii="Segoe UI" w:hAnsi="Segoe UI" w:cs="Segoe UI"/>
-          <w:noProof/>
-          <w:color w:val="24292E"/>
-        </w:rPr>
-        <w:drawing>
-          <wp:inline distT="0" distB="0" distL="0" distR="0" wp14:anchorId="352D459A" wp14:editId="27DD31F8">
-            <wp:extent cx="5943600" cy="2844800"/>
-            <wp:effectExtent l="0" t="0" r="0" b="0"/>
-            <wp:docPr id="24" name="Picture 24"/>
-            <wp:cNvGraphicFramePr>
-              <a:graphicFrameLocks xmlns:a="http://schemas.openxmlformats.org/drawingml/2006/main" noChangeAspect="1"/>
-            </wp:cNvGraphicFramePr>
-            <a:graphic xmlns:a="http://schemas.openxmlformats.org/drawingml/2006/main">
-              <a:graphicData uri="http://schemas.openxmlformats.org/drawingml/2006/picture">
-                <pic:pic xmlns:pic="http://schemas.openxmlformats.org/drawingml/2006/picture">
-                  <pic:nvPicPr>
-                    <pic:cNvPr id="0" name="Picture 3"/>
-                    <pic:cNvPicPr>
-                      <a:picLocks noChangeAspect="1" noChangeArrowheads="1"/>
-                    </pic:cNvPicPr>
-                  </pic:nvPicPr>
-                  <pic:blipFill>
-                    <a:blip r:embed="rId23">
-                      <a:extLst>
-                        <a:ext uri="{28A0092B-C50C-407E-A947-70E740481C1C}">
-                          <a14:useLocalDpi xmlns:a14="http://schemas.microsoft.com/office/drawing/2010/main" val="0"/>
-                        </a:ext>
-                      </a:extLst>
-                    </a:blip>
-                    <a:srcRect/>
-                    <a:stretch>
-                      <a:fillRect/>
-                    </a:stretch>
-                  </pic:blipFill>
-                  <pic:spPr bwMode="auto">
-                    <a:xfrm>
-                      <a:off x="0" y="0"/>
-                      <a:ext cx="5943600" cy="2844800"/>
-                    </a:xfrm>
-                    <a:prstGeom prst="rect">
-                      <a:avLst/>
-                    </a:prstGeom>
-                    <a:noFill/>
-                    <a:ln>
-                      <a:noFill/>
-                    </a:ln>
-                  </pic:spPr>
-                </pic:pic>
-              </a:graphicData>
-            </a:graphic>
-          </wp:inline>
-        </w:drawing>
-      </w:r>
-      <w:r>
-        <w:rPr>
-          <w:rFonts w:ascii="Segoe UI" w:hAnsi="Segoe UI" w:cs="Segoe UI"/>
-          <w:color w:val="24292E"/>
-        </w:rPr>
-        <w:br/>
-      </w:r>
-      <w:r>
-        <w:rPr>
-          <w:rFonts w:ascii="Segoe UI" w:hAnsi="Segoe UI" w:cs="Segoe UI"/>
-          <w:color w:val="24292E"/>
-        </w:rPr>
-        <w:br/>
-        <w:t>Once you click load, you may be prompted with the message box stating the Native Database query needs approval to run. Click run to continue, if you do not click run the data will not load in the database. It should appear no more than 12 times (one for each query).</w:t>
-      </w:r>
-      <w:r>
-        <w:rPr>
-          <w:rFonts w:ascii="Segoe UI" w:hAnsi="Segoe UI" w:cs="Segoe UI"/>
-          <w:color w:val="24292E"/>
-        </w:rPr>
-        <w:br/>
-      </w:r>
-      <w:r>
-        <w:rPr>
-          <w:rFonts w:ascii="Segoe UI" w:hAnsi="Segoe UI" w:cs="Segoe UI"/>
-          <w:noProof/>
-          <w:color w:val="24292E"/>
-        </w:rPr>
-        <w:lastRenderedPageBreak/>
-        <w:drawing>
-          <wp:inline distT="0" distB="0" distL="0" distR="0" wp14:anchorId="24D3E3BD" wp14:editId="36D1CD0D">
-            <wp:extent cx="4362450" cy="4057650"/>
-            <wp:effectExtent l="0" t="0" r="0" b="0"/>
-            <wp:docPr id="23" name="Picture 23"/>
-            <wp:cNvGraphicFramePr>
-              <a:graphicFrameLocks xmlns:a="http://schemas.openxmlformats.org/drawingml/2006/main" noChangeAspect="1"/>
-            </wp:cNvGraphicFramePr>
-            <a:graphic xmlns:a="http://schemas.openxmlformats.org/drawingml/2006/main">
-              <a:graphicData uri="http://schemas.openxmlformats.org/drawingml/2006/picture">
-                <pic:pic xmlns:pic="http://schemas.openxmlformats.org/drawingml/2006/picture">
-                  <pic:nvPicPr>
-                    <pic:cNvPr id="0" name="Picture 4"/>
-                    <pic:cNvPicPr>
-                      <a:picLocks noChangeAspect="1" noChangeArrowheads="1"/>
-                    </pic:cNvPicPr>
-                  </pic:nvPicPr>
-                  <pic:blipFill>
-                    <a:blip r:embed="rId24">
+                    <a:blip r:embed="rId25">
                       <a:extLst>
                         <a:ext uri="{28A0092B-C50C-407E-A947-70E740481C1C}">
                           <a14:useLocalDpi xmlns:a14="http://schemas.microsoft.com/office/drawing/2010/main" val="0"/>
@@ -1733,104 +1796,10 @@
         </w:rPr>
         <w:lastRenderedPageBreak/>
         <w:drawing>
-          <wp:inline distT="0" distB="0" distL="0" distR="0" wp14:anchorId="6FD48560" wp14:editId="17207D12">
+          <wp:inline distT="0" distB="0" distL="0" distR="0" wp14:anchorId="67A6A5EB" wp14:editId="35D9894F">
             <wp:extent cx="5943600" cy="4342130"/>
             <wp:effectExtent l="0" t="0" r="0" b="1270"/>
-            <wp:docPr id="22" name="Picture 22"/>
-            <wp:cNvGraphicFramePr>
-              <a:graphicFrameLocks xmlns:a="http://schemas.openxmlformats.org/drawingml/2006/main" noChangeAspect="1"/>
-            </wp:cNvGraphicFramePr>
-            <a:graphic xmlns:a="http://schemas.openxmlformats.org/drawingml/2006/main">
-              <a:graphicData uri="http://schemas.openxmlformats.org/drawingml/2006/picture">
-                <pic:pic xmlns:pic="http://schemas.openxmlformats.org/drawingml/2006/picture">
-                  <pic:nvPicPr>
-                    <pic:cNvPr id="0" name="Picture 5"/>
-                    <pic:cNvPicPr>
-                      <a:picLocks noChangeAspect="1" noChangeArrowheads="1"/>
-                    </pic:cNvPicPr>
-                  </pic:nvPicPr>
-                  <pic:blipFill>
-                    <a:blip r:embed="rId25" cstate="print">
-                      <a:extLst>
-                        <a:ext uri="{28A0092B-C50C-407E-A947-70E740481C1C}">
-                          <a14:useLocalDpi xmlns:a14="http://schemas.microsoft.com/office/drawing/2010/main" val="0"/>
-                        </a:ext>
-                      </a:extLst>
-                    </a:blip>
-                    <a:srcRect/>
-                    <a:stretch>
-                      <a:fillRect/>
-                    </a:stretch>
-                  </pic:blipFill>
-                  <pic:spPr bwMode="auto">
-                    <a:xfrm>
-                      <a:off x="0" y="0"/>
-                      <a:ext cx="5943600" cy="4342130"/>
-                    </a:xfrm>
-                    <a:prstGeom prst="rect">
-                      <a:avLst/>
-                    </a:prstGeom>
-                    <a:noFill/>
-                    <a:ln>
-                      <a:noFill/>
-                    </a:ln>
-                  </pic:spPr>
-                </pic:pic>
-              </a:graphicData>
-            </a:graphic>
-          </wp:inline>
-        </w:drawing>
-      </w:r>
-      <w:r>
-        <w:rPr>
-          <w:rFonts w:ascii="Segoe UI" w:hAnsi="Segoe UI" w:cs="Segoe UI"/>
-          <w:color w:val="24292E"/>
-        </w:rPr>
-        <w:br/>
-      </w:r>
-      <w:r>
-        <w:rPr>
-          <w:rFonts w:ascii="Segoe UI" w:hAnsi="Segoe UI" w:cs="Segoe UI"/>
-          <w:color w:val="24292E"/>
-        </w:rPr>
-        <w:br/>
-        <w:t>Your “</w:t>
-      </w:r>
-      <w:proofErr w:type="spellStart"/>
-      <w:r>
-        <w:rPr>
-          <w:rFonts w:ascii="Segoe UI" w:hAnsi="Segoe UI" w:cs="Segoe UI"/>
-          <w:color w:val="24292E"/>
-        </w:rPr>
-        <w:t>ClientHealth</w:t>
-      </w:r>
-      <w:proofErr w:type="spellEnd"/>
-      <w:r>
-        <w:rPr>
-          <w:rFonts w:ascii="Segoe UI" w:hAnsi="Segoe UI" w:cs="Segoe UI"/>
-          <w:color w:val="24292E"/>
-        </w:rPr>
-        <w:t>” page should look something like this.</w:t>
-      </w:r>
-      <w:r>
-        <w:rPr>
-          <w:rFonts w:ascii="Segoe UI" w:hAnsi="Segoe UI" w:cs="Segoe UI"/>
-          <w:color w:val="24292E"/>
-        </w:rPr>
-        <w:br/>
-      </w:r>
-      <w:r>
-        <w:rPr>
-          <w:rFonts w:ascii="Segoe UI" w:hAnsi="Segoe UI" w:cs="Segoe UI"/>
-          <w:noProof/>
-          <w:color w:val="24292E"/>
-        </w:rPr>
-        <w:lastRenderedPageBreak/>
-        <w:drawing>
-          <wp:inline distT="0" distB="0" distL="0" distR="0" wp14:anchorId="470DAB29" wp14:editId="296B576A">
-            <wp:extent cx="5943600" cy="4342130"/>
-            <wp:effectExtent l="0" t="0" r="0" b="1270"/>
-            <wp:docPr id="21" name="Picture 21"/>
+            <wp:docPr id="12" name="Picture 12"/>
             <wp:cNvGraphicFramePr>
               <a:graphicFrameLocks xmlns:a="http://schemas.openxmlformats.org/drawingml/2006/main" noChangeAspect="1"/>
             </wp:cNvGraphicFramePr>
@@ -1888,7 +1857,23 @@
           <w:color w:val="24292E"/>
         </w:rPr>
         <w:br/>
-        <w:t>Your “Installed Server Roles” page should look something like this.</w:t>
+        <w:t>Your “</w:t>
+      </w:r>
+      <w:proofErr w:type="spellStart"/>
+      <w:r>
+        <w:rPr>
+          <w:rFonts w:ascii="Segoe UI" w:hAnsi="Segoe UI" w:cs="Segoe UI"/>
+          <w:color w:val="24292E"/>
+        </w:rPr>
+        <w:t>ClientHealth</w:t>
+      </w:r>
+      <w:proofErr w:type="spellEnd"/>
+      <w:r>
+        <w:rPr>
+          <w:rFonts w:ascii="Segoe UI" w:hAnsi="Segoe UI" w:cs="Segoe UI"/>
+          <w:color w:val="24292E"/>
+        </w:rPr>
+        <w:t>” page should look something like this.</w:t>
       </w:r>
       <w:r>
         <w:rPr>
@@ -1905,10 +1890,10 @@
         </w:rPr>
         <w:lastRenderedPageBreak/>
         <w:drawing>
-          <wp:inline distT="0" distB="0" distL="0" distR="0" wp14:anchorId="726C2453" wp14:editId="14DF5905">
-            <wp:extent cx="5943600" cy="3878580"/>
-            <wp:effectExtent l="0" t="0" r="0" b="7620"/>
-            <wp:docPr id="20" name="Picture 20"/>
+          <wp:inline distT="0" distB="0" distL="0" distR="0" wp14:anchorId="7F38299E" wp14:editId="01CC8B6B">
+            <wp:extent cx="5943600" cy="4342130"/>
+            <wp:effectExtent l="0" t="0" r="0" b="1270"/>
+            <wp:docPr id="10" name="Picture 10"/>
             <wp:cNvGraphicFramePr>
               <a:graphicFrameLocks xmlns:a="http://schemas.openxmlformats.org/drawingml/2006/main" noChangeAspect="1"/>
             </wp:cNvGraphicFramePr>
@@ -1923,6 +1908,84 @@
                   </pic:nvPicPr>
                   <pic:blipFill>
                     <a:blip r:embed="rId27" cstate="print">
+                      <a:extLst>
+                        <a:ext uri="{28A0092B-C50C-407E-A947-70E740481C1C}">
+                          <a14:useLocalDpi xmlns:a14="http://schemas.microsoft.com/office/drawing/2010/main" val="0"/>
+                        </a:ext>
+                      </a:extLst>
+                    </a:blip>
+                    <a:srcRect/>
+                    <a:stretch>
+                      <a:fillRect/>
+                    </a:stretch>
+                  </pic:blipFill>
+                  <pic:spPr bwMode="auto">
+                    <a:xfrm>
+                      <a:off x="0" y="0"/>
+                      <a:ext cx="5943600" cy="4342130"/>
+                    </a:xfrm>
+                    <a:prstGeom prst="rect">
+                      <a:avLst/>
+                    </a:prstGeom>
+                    <a:noFill/>
+                    <a:ln>
+                      <a:noFill/>
+                    </a:ln>
+                  </pic:spPr>
+                </pic:pic>
+              </a:graphicData>
+            </a:graphic>
+          </wp:inline>
+        </w:drawing>
+      </w:r>
+      <w:r>
+        <w:rPr>
+          <w:rFonts w:ascii="Segoe UI" w:hAnsi="Segoe UI" w:cs="Segoe UI"/>
+          <w:color w:val="24292E"/>
+        </w:rPr>
+        <w:br/>
+      </w:r>
+      <w:r>
+        <w:rPr>
+          <w:rFonts w:ascii="Segoe UI" w:hAnsi="Segoe UI" w:cs="Segoe UI"/>
+          <w:color w:val="24292E"/>
+        </w:rPr>
+        <w:br/>
+        <w:t>Your “Installed Server Roles” page should look something like this.</w:t>
+      </w:r>
+      <w:r>
+        <w:rPr>
+          <w:rFonts w:ascii="Segoe UI" w:hAnsi="Segoe UI" w:cs="Segoe UI"/>
+          <w:color w:val="24292E"/>
+        </w:rPr>
+        <w:br/>
+      </w:r>
+      <w:r>
+        <w:rPr>
+          <w:rFonts w:ascii="Segoe UI" w:hAnsi="Segoe UI" w:cs="Segoe UI"/>
+          <w:noProof/>
+          <w:color w:val="24292E"/>
+        </w:rPr>
+        <w:lastRenderedPageBreak/>
+        <w:drawing>
+          <wp:inline distT="0" distB="0" distL="0" distR="0" wp14:anchorId="28A19F44" wp14:editId="0C97AB6B">
+            <wp:extent cx="5943600" cy="3878580"/>
+            <wp:effectExtent l="0" t="0" r="0" b="7620"/>
+            <wp:docPr id="9" name="Picture 9"/>
+            <wp:cNvGraphicFramePr>
+              <a:graphicFrameLocks xmlns:a="http://schemas.openxmlformats.org/drawingml/2006/main" noChangeAspect="1"/>
+            </wp:cNvGraphicFramePr>
+            <a:graphic xmlns:a="http://schemas.openxmlformats.org/drawingml/2006/main">
+              <a:graphicData uri="http://schemas.openxmlformats.org/drawingml/2006/picture">
+                <pic:pic xmlns:pic="http://schemas.openxmlformats.org/drawingml/2006/picture">
+                  <pic:nvPicPr>
+                    <pic:cNvPr id="0" name="Picture 8"/>
+                    <pic:cNvPicPr>
+                      <a:picLocks noChangeAspect="1" noChangeArrowheads="1"/>
+                    </pic:cNvPicPr>
+                  </pic:nvPicPr>
+                  <pic:blipFill>
+                    <a:blip r:embed="rId28" cstate="print">
                       <a:extLst>
                         <a:ext uri="{28A0092B-C50C-407E-A947-70E740481C1C}">
                           <a14:useLocalDpi xmlns:a14="http://schemas.microsoft.com/office/drawing/2010/main" val="0"/>
@@ -1966,7 +2029,118 @@
           <w:color w:val="24292E"/>
         </w:rPr>
         <w:br/>
-        <w:t>Your “Installed SCCM Roles” page should look like this.</w:t>
+        <w:t>Your “Installed MECM Roles” page should look like this.</w:t>
+      </w:r>
+      <w:r>
+        <w:rPr>
+          <w:rFonts w:ascii="Segoe UI" w:hAnsi="Segoe UI" w:cs="Segoe UI"/>
+          <w:color w:val="24292E"/>
+        </w:rPr>
+        <w:br/>
+      </w:r>
+      <w:r>
+        <w:rPr>
+          <w:rFonts w:ascii="Segoe UI" w:hAnsi="Segoe UI" w:cs="Segoe UI"/>
+          <w:noProof/>
+          <w:color w:val="24292E"/>
+        </w:rPr>
+        <mc:AlternateContent>
+          <mc:Choice Requires="wps">
+            <w:drawing>
+              <wp:inline distT="0" distB="0" distL="0" distR="0" wp14:anchorId="5B67B9C2" wp14:editId="5E75CBDC">
+                <wp:extent cx="304800" cy="304800"/>
+                <wp:effectExtent l="0" t="0" r="0" b="0"/>
+                <wp:docPr id="8" name="Rectangle 8"/>
+                <wp:cNvGraphicFramePr>
+                  <a:graphicFrameLocks xmlns:a="http://schemas.openxmlformats.org/drawingml/2006/main" noChangeAspect="1"/>
+                </wp:cNvGraphicFramePr>
+                <a:graphic xmlns:a="http://schemas.openxmlformats.org/drawingml/2006/main">
+                  <a:graphicData uri="http://schemas.microsoft.com/office/word/2010/wordprocessingShape">
+                    <wps:wsp>
+                      <wps:cNvSpPr>
+                        <a:spLocks noChangeAspect="1" noChangeArrowheads="1"/>
+                      </wps:cNvSpPr>
+                      <wps:spPr bwMode="auto">
+                        <a:xfrm>
+                          <a:off x="0" y="0"/>
+                          <a:ext cx="304800" cy="304800"/>
+                        </a:xfrm>
+                        <a:prstGeom prst="rect">
+                          <a:avLst/>
+                        </a:prstGeom>
+                        <a:noFill/>
+                        <a:ln>
+                          <a:noFill/>
+                        </a:ln>
+                        <a:extLst>
+                          <a:ext uri="{909E8E84-426E-40DD-AFC4-6F175D3DCCD1}">
+                            <a14:hiddenFill xmlns:a14="http://schemas.microsoft.com/office/drawing/2010/main">
+                              <a:solidFill>
+                                <a:srgbClr val="FFFFFF"/>
+                              </a:solidFill>
+                            </a14:hiddenFill>
+                          </a:ext>
+                          <a:ext uri="{91240B29-F687-4F45-9708-019B960494DF}">
+                            <a14:hiddenLine xmlns:a14="http://schemas.microsoft.com/office/drawing/2010/main" w="9525">
+                              <a:solidFill>
+                                <a:srgbClr val="000000"/>
+                              </a:solidFill>
+                              <a:miter lim="800000"/>
+                              <a:headEnd/>
+                              <a:tailEnd/>
+                            </a14:hiddenLine>
+                          </a:ext>
+                        </a:extLst>
+                      </wps:spPr>
+                      <wps:bodyPr rot="0" vert="horz" wrap="square" lIns="91440" tIns="45720" rIns="91440" bIns="45720" anchor="t" anchorCtr="0" upright="1">
+                        <a:noAutofit/>
+                      </wps:bodyPr>
+                    </wps:wsp>
+                  </a:graphicData>
+                </a:graphic>
+              </wp:inline>
+            </w:drawing>
+          </mc:Choice>
+          <mc:Fallback>
+            <w:pict>
+              <v:rect w14:anchorId="3E4084E9" id="Rectangle 8" o:spid="_x0000_s1026" style="width:24pt;height:24pt;visibility:visible;mso-wrap-style:square;mso-left-percent:-10001;mso-top-percent:-10001;mso-position-horizontal:absolute;mso-position-horizontal-relative:char;mso-position-vertical:absolute;mso-position-vertical-relative:line;mso-left-percent:-10001;mso-top-percent:-10001;v-text-anchor:top" o:gfxdata="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" filled="f" stroked="f">
+                <o:lock v:ext="edit" aspectratio="t"/>
+                <w10:anchorlock/>
+              </v:rect>
+            </w:pict>
+          </mc:Fallback>
+        </mc:AlternateContent>
+      </w:r>
+      <w:r>
+        <w:rPr>
+          <w:rFonts w:ascii="Segoe UI" w:hAnsi="Segoe UI" w:cs="Segoe UI"/>
+          <w:color w:val="24292E"/>
+        </w:rPr>
+        <w:br/>
+      </w:r>
+      <w:r>
+        <w:rPr>
+          <w:rFonts w:ascii="Segoe UI" w:hAnsi="Segoe UI" w:cs="Segoe UI"/>
+          <w:color w:val="24292E"/>
+        </w:rPr>
+        <w:br/>
+        <w:t>Your “</w:t>
+      </w:r>
+      <w:proofErr w:type="spellStart"/>
+      <w:r>
+        <w:rPr>
+          <w:rFonts w:ascii="Segoe UI" w:hAnsi="Segoe UI" w:cs="Segoe UI"/>
+          <w:color w:val="24292E"/>
+        </w:rPr>
+        <w:t>OSVerions</w:t>
+      </w:r>
+      <w:proofErr w:type="spellEnd"/>
+      <w:r>
+        <w:rPr>
+          <w:rFonts w:ascii="Segoe UI" w:hAnsi="Segoe UI" w:cs="Segoe UI"/>
+          <w:color w:val="24292E"/>
+        </w:rPr>
+        <w:t>” page should look like this.</w:t>
       </w:r>
       <w:r>
         <w:rPr>
@@ -1983,10 +2157,10 @@
         </w:rPr>
         <w:lastRenderedPageBreak/>
         <w:drawing>
-          <wp:inline distT="0" distB="0" distL="0" distR="0" wp14:anchorId="39BA7B97" wp14:editId="40E73B87">
-            <wp:extent cx="5943600" cy="4340225"/>
-            <wp:effectExtent l="0" t="0" r="0" b="3175"/>
-            <wp:docPr id="19" name="Picture 19"/>
+          <wp:inline distT="0" distB="0" distL="0" distR="0" wp14:anchorId="354E4150" wp14:editId="3EADD3F2">
+            <wp:extent cx="5943600" cy="3898900"/>
+            <wp:effectExtent l="0" t="0" r="0" b="6350"/>
+            <wp:docPr id="7" name="Picture 7"/>
             <wp:cNvGraphicFramePr>
               <a:graphicFrameLocks xmlns:a="http://schemas.openxmlformats.org/drawingml/2006/main" noChangeAspect="1"/>
             </wp:cNvGraphicFramePr>
@@ -1994,101 +2168,7 @@
               <a:graphicData uri="http://schemas.openxmlformats.org/drawingml/2006/picture">
                 <pic:pic xmlns:pic="http://schemas.openxmlformats.org/drawingml/2006/picture">
                   <pic:nvPicPr>
-                    <pic:cNvPr id="0" name="Picture 8"/>
-                    <pic:cNvPicPr>
-                      <a:picLocks noChangeAspect="1" noChangeArrowheads="1"/>
-                    </pic:cNvPicPr>
-                  </pic:nvPicPr>
-                  <pic:blipFill>
-                    <a:blip r:embed="rId28" cstate="print">
-                      <a:extLst>
-                        <a:ext uri="{28A0092B-C50C-407E-A947-70E740481C1C}">
-                          <a14:useLocalDpi xmlns:a14="http://schemas.microsoft.com/office/drawing/2010/main" val="0"/>
-                        </a:ext>
-                      </a:extLst>
-                    </a:blip>
-                    <a:srcRect/>
-                    <a:stretch>
-                      <a:fillRect/>
-                    </a:stretch>
-                  </pic:blipFill>
-                  <pic:spPr bwMode="auto">
-                    <a:xfrm>
-                      <a:off x="0" y="0"/>
-                      <a:ext cx="5943600" cy="4340225"/>
-                    </a:xfrm>
-                    <a:prstGeom prst="rect">
-                      <a:avLst/>
-                    </a:prstGeom>
-                    <a:noFill/>
-                    <a:ln>
-                      <a:noFill/>
-                    </a:ln>
-                  </pic:spPr>
-                </pic:pic>
-              </a:graphicData>
-            </a:graphic>
-          </wp:inline>
-        </w:drawing>
-      </w:r>
-      <w:r>
-        <w:rPr>
-          <w:rFonts w:ascii="Segoe UI" w:hAnsi="Segoe UI" w:cs="Segoe UI"/>
-          <w:color w:val="24292E"/>
-        </w:rPr>
-        <w:br/>
-      </w:r>
-      <w:r>
-        <w:rPr>
-          <w:rFonts w:ascii="Segoe UI" w:hAnsi="Segoe UI" w:cs="Segoe UI"/>
-          <w:color w:val="24292E"/>
-        </w:rPr>
-        <w:br/>
-        <w:t>Your “</w:t>
-      </w:r>
-      <w:proofErr w:type="spellStart"/>
-      <w:r>
-        <w:rPr>
-          <w:rFonts w:ascii="Segoe UI" w:hAnsi="Segoe UI" w:cs="Segoe UI"/>
-          <w:color w:val="24292E"/>
-        </w:rPr>
-        <w:t>OSVerions</w:t>
-      </w:r>
-      <w:proofErr w:type="spellEnd"/>
-      <w:r>
-        <w:rPr>
-          <w:rFonts w:ascii="Segoe UI" w:hAnsi="Segoe UI" w:cs="Segoe UI"/>
-          <w:color w:val="24292E"/>
-        </w:rPr>
-        <w:t>” page should look like this.</w:t>
-      </w:r>
-      <w:r>
-        <w:rPr>
-          <w:rFonts w:ascii="Segoe UI" w:hAnsi="Segoe UI" w:cs="Segoe UI"/>
-          <w:color w:val="24292E"/>
-        </w:rPr>
-        <w:br/>
-      </w:r>
-      <w:r>
-        <w:rPr>
-          <w:rFonts w:ascii="Segoe UI" w:hAnsi="Segoe UI" w:cs="Segoe UI"/>
-          <w:noProof/>
-          <w:color w:val="24292E"/>
-        </w:rPr>
-        <w:lastRenderedPageBreak/>
-        <w:drawing>
-          <wp:inline distT="0" distB="0" distL="0" distR="0" wp14:anchorId="42241803" wp14:editId="23DBB4FE">
-            <wp:extent cx="5943600" cy="3898900"/>
-            <wp:effectExtent l="0" t="0" r="0" b="6350"/>
-            <wp:docPr id="18" name="Picture 18"/>
-            <wp:cNvGraphicFramePr>
-              <a:graphicFrameLocks xmlns:a="http://schemas.openxmlformats.org/drawingml/2006/main" noChangeAspect="1"/>
-            </wp:cNvGraphicFramePr>
-            <a:graphic xmlns:a="http://schemas.openxmlformats.org/drawingml/2006/main">
-              <a:graphicData uri="http://schemas.openxmlformats.org/drawingml/2006/picture">
-                <pic:pic xmlns:pic="http://schemas.openxmlformats.org/drawingml/2006/picture">
-                  <pic:nvPicPr>
-                    <pic:cNvPr id="0" name="Picture 9"/>
+                    <pic:cNvPr id="0" name="Picture 10"/>
                     <pic:cNvPicPr>
                       <a:picLocks noChangeAspect="1" noChangeArrowheads="1"/>
                     </pic:cNvPicPr>
@@ -2155,10 +2235,10 @@
         </w:rPr>
         <w:lastRenderedPageBreak/>
         <w:drawing>
-          <wp:inline distT="0" distB="0" distL="0" distR="0" wp14:anchorId="7DBA01DA" wp14:editId="2EA943D8">
+          <wp:inline distT="0" distB="0" distL="0" distR="0" wp14:anchorId="162C5AE1" wp14:editId="56383151">
             <wp:extent cx="5943600" cy="4348480"/>
             <wp:effectExtent l="0" t="0" r="0" b="0"/>
-            <wp:docPr id="17" name="Picture 17"/>
+            <wp:docPr id="6" name="Picture 6"/>
             <wp:cNvGraphicFramePr>
               <a:graphicFrameLocks xmlns:a="http://schemas.openxmlformats.org/drawingml/2006/main" noChangeAspect="1"/>
             </wp:cNvGraphicFramePr>
@@ -2166,7 +2246,7 @@
               <a:graphicData uri="http://schemas.openxmlformats.org/drawingml/2006/picture">
                 <pic:pic xmlns:pic="http://schemas.openxmlformats.org/drawingml/2006/picture">
                   <pic:nvPicPr>
-                    <pic:cNvPr id="0" name="Picture 10"/>
+                    <pic:cNvPr id="0" name="Picture 11"/>
                     <pic:cNvPicPr>
                       <a:picLocks noChangeAspect="1" noChangeArrowheads="1"/>
                     </pic:cNvPicPr>
@@ -2233,10 +2313,10 @@
         </w:rPr>
         <w:lastRenderedPageBreak/>
         <w:drawing>
-          <wp:inline distT="0" distB="0" distL="0" distR="0" wp14:anchorId="63E6156F" wp14:editId="04F7E6FA">
+          <wp:inline distT="0" distB="0" distL="0" distR="0" wp14:anchorId="3EA721C9" wp14:editId="59529067">
             <wp:extent cx="5943600" cy="4347210"/>
             <wp:effectExtent l="0" t="0" r="0" b="0"/>
-            <wp:docPr id="16" name="Picture 16"/>
+            <wp:docPr id="5" name="Picture 5"/>
             <wp:cNvGraphicFramePr>
               <a:graphicFrameLocks xmlns:a="http://schemas.openxmlformats.org/drawingml/2006/main" noChangeAspect="1"/>
             </wp:cNvGraphicFramePr>
@@ -2244,7 +2324,7 @@
               <a:graphicData uri="http://schemas.openxmlformats.org/drawingml/2006/picture">
                 <pic:pic xmlns:pic="http://schemas.openxmlformats.org/drawingml/2006/picture">
                   <pic:nvPicPr>
-                    <pic:cNvPr id="0" name="Picture 11"/>
+                    <pic:cNvPr id="0" name="Picture 12"/>
                     <pic:cNvPicPr>
                       <a:picLocks noChangeAspect="1" noChangeArrowheads="1"/>
                     </pic:cNvPicPr>
@@ -2317,7 +2397,7 @@
       <w:pPr>
         <w:numPr>
           <w:ilvl w:val="0"/>
-          <w:numId w:val="8"/>
+          <w:numId w:val="14"/>
         </w:numPr>
         <w:shd w:val="clear" w:color="auto" w:fill="FFFFFF"/>
         <w:spacing w:before="100" w:beforeAutospacing="1" w:after="100" w:afterAutospacing="1" w:line="240" w:lineRule="auto"/>
@@ -2338,7 +2418,7 @@
       <w:pPr>
         <w:numPr>
           <w:ilvl w:val="0"/>
-          <w:numId w:val="8"/>
+          <w:numId w:val="14"/>
         </w:numPr>
         <w:shd w:val="clear" w:color="auto" w:fill="FFFFFF"/>
         <w:spacing w:before="60" w:after="100" w:afterAutospacing="1" w:line="240" w:lineRule="auto"/>
@@ -2359,7 +2439,7 @@
       <w:pPr>
         <w:numPr>
           <w:ilvl w:val="0"/>
-          <w:numId w:val="8"/>
+          <w:numId w:val="14"/>
         </w:numPr>
         <w:shd w:val="clear" w:color="auto" w:fill="FFFFFF"/>
         <w:spacing w:before="60" w:after="100" w:afterAutospacing="1" w:line="240" w:lineRule="auto"/>
@@ -2380,7 +2460,7 @@
       <w:pPr>
         <w:numPr>
           <w:ilvl w:val="0"/>
-          <w:numId w:val="8"/>
+          <w:numId w:val="14"/>
         </w:numPr>
         <w:shd w:val="clear" w:color="auto" w:fill="FFFFFF"/>
         <w:spacing w:before="60" w:after="100" w:afterAutospacing="1" w:line="240" w:lineRule="auto"/>
@@ -2401,7 +2481,7 @@
       <w:pPr>
         <w:numPr>
           <w:ilvl w:val="0"/>
-          <w:numId w:val="8"/>
+          <w:numId w:val="14"/>
         </w:numPr>
         <w:shd w:val="clear" w:color="auto" w:fill="FFFFFF"/>
         <w:spacing w:before="60" w:after="100" w:afterAutospacing="1" w:line="240" w:lineRule="auto"/>
@@ -2424,7 +2504,7 @@
       <w:pPr>
         <w:numPr>
           <w:ilvl w:val="0"/>
-          <w:numId w:val="8"/>
+          <w:numId w:val="14"/>
         </w:numPr>
         <w:shd w:val="clear" w:color="auto" w:fill="FFFFFF"/>
         <w:spacing w:before="60" w:after="100" w:afterAutospacing="1" w:line="240" w:lineRule="auto"/>
@@ -2483,10 +2563,10 @@
         </w:rPr>
         <w:lastRenderedPageBreak/>
         <w:drawing>
-          <wp:inline distT="0" distB="0" distL="0" distR="0" wp14:anchorId="0CD12C4D" wp14:editId="6F50CD8B">
-            <wp:extent cx="5943600" cy="3362325"/>
-            <wp:effectExtent l="0" t="0" r="0" b="9525"/>
-            <wp:docPr id="14" name="Picture 14"/>
+          <wp:inline distT="0" distB="0" distL="0" distR="0" wp14:anchorId="2CC7F0C4" wp14:editId="0E935AA7">
+            <wp:extent cx="5943600" cy="3503930"/>
+            <wp:effectExtent l="0" t="0" r="0" b="1270"/>
+            <wp:docPr id="4" name="Picture 4"/>
             <wp:cNvGraphicFramePr>
               <a:graphicFrameLocks xmlns:a="http://schemas.openxmlformats.org/drawingml/2006/main" noChangeAspect="1"/>
             </wp:cNvGraphicFramePr>
@@ -2494,7 +2574,7 @@
               <a:graphicData uri="http://schemas.openxmlformats.org/drawingml/2006/picture">
                 <pic:pic xmlns:pic="http://schemas.openxmlformats.org/drawingml/2006/picture">
                   <pic:nvPicPr>
-                    <pic:cNvPr id="0" name="Picture 12"/>
+                    <pic:cNvPr id="0" name="Picture 13"/>
                     <pic:cNvPicPr>
                       <a:picLocks noChangeAspect="1" noChangeArrowheads="1"/>
                     </pic:cNvPicPr>
@@ -2515,7 +2595,7 @@
                   <pic:spPr bwMode="auto">
                     <a:xfrm>
                       <a:off x="0" y="0"/>
-                      <a:ext cx="5943600" cy="3362325"/>
+                      <a:ext cx="5943600" cy="3503930"/>
                     </a:xfrm>
                     <a:prstGeom prst="rect">
                       <a:avLst/>
@@ -2589,10 +2669,10 @@
           <w:color w:val="24292E"/>
         </w:rPr>
         <w:drawing>
-          <wp:inline distT="0" distB="0" distL="0" distR="0" wp14:anchorId="4F9D4BCE" wp14:editId="403DA83C">
-            <wp:extent cx="5943600" cy="3365500"/>
-            <wp:effectExtent l="0" t="0" r="0" b="6350"/>
-            <wp:docPr id="11" name="Picture 11"/>
+          <wp:inline distT="0" distB="0" distL="0" distR="0" wp14:anchorId="0D6C5364" wp14:editId="1044E9AE">
+            <wp:extent cx="5943600" cy="3493770"/>
+            <wp:effectExtent l="0" t="0" r="0" b="0"/>
+            <wp:docPr id="3" name="Picture 3"/>
             <wp:cNvGraphicFramePr>
               <a:graphicFrameLocks xmlns:a="http://schemas.openxmlformats.org/drawingml/2006/main" noChangeAspect="1"/>
             </wp:cNvGraphicFramePr>
@@ -2600,7 +2680,7 @@
               <a:graphicData uri="http://schemas.openxmlformats.org/drawingml/2006/picture">
                 <pic:pic xmlns:pic="http://schemas.openxmlformats.org/drawingml/2006/picture">
                   <pic:nvPicPr>
-                    <pic:cNvPr id="0" name="Picture 13"/>
+                    <pic:cNvPr id="0" name="Picture 14"/>
                     <pic:cNvPicPr>
                       <a:picLocks noChangeAspect="1" noChangeArrowheads="1"/>
                     </pic:cNvPicPr>
@@ -2621,7 +2701,7 @@
                   <pic:spPr bwMode="auto">
                     <a:xfrm>
                       <a:off x="0" y="0"/>
-                      <a:ext cx="5943600" cy="3365500"/>
+                      <a:ext cx="5943600" cy="3493770"/>
                     </a:xfrm>
                     <a:prstGeom prst="rect">
                       <a:avLst/>
@@ -2657,6 +2737,7 @@
           <w:rFonts w:ascii="Segoe UI" w:hAnsi="Segoe UI" w:cs="Segoe UI"/>
           <w:color w:val="24292E"/>
         </w:rPr>
+        <w:lastRenderedPageBreak/>
         <w:br/>
       </w:r>
       <w:r>
@@ -2665,7 +2746,6 @@
           <w:rFonts w:ascii="Segoe UI" w:hAnsi="Segoe UI" w:cs="Segoe UI"/>
           <w:color w:val="24292E"/>
         </w:rPr>
-        <w:lastRenderedPageBreak/>
         <w:t>How to uninstall:</w:t>
       </w:r>
       <w:r>
@@ -2683,7 +2763,7 @@
             <w:rFonts w:ascii="Segoe UI" w:hAnsi="Segoe UI" w:cs="Segoe UI"/>
             <w:color w:val="0366D6"/>
           </w:rPr>
-          <w:t xml:space="preserve">SCCM Administrator </w:t>
+          <w:t xml:space="preserve">MECM Administrator </w:t>
         </w:r>
         <w:proofErr w:type="spellStart"/>
         <w:r>
@@ -2709,7 +2789,7 @@
           <w:color w:val="24292E"/>
         </w:rPr>
         <w:br/>
-        <w:t xml:space="preserve">--Uninstall SCCM </w:t>
+        <w:t xml:space="preserve">--Uninstall MECM </w:t>
       </w:r>
       <w:proofErr w:type="spellStart"/>
       <w:r>
@@ -2773,7 +2853,7 @@
           <w:rFonts w:ascii="Segoe UI" w:hAnsi="Segoe UI" w:cs="Segoe UI"/>
           <w:color w:val="24292E"/>
         </w:rPr>
-        <w:t>SCCM_PBI_Reporting</w:t>
+        <w:t>MECM_PBI_Reporting</w:t>
       </w:r>
       <w:proofErr w:type="spellEnd"/>
       <w:r>
@@ -2820,7 +2900,7 @@
           <w:rFonts w:ascii="Segoe UI" w:hAnsi="Segoe UI" w:cs="Segoe UI"/>
           <w:color w:val="24292E"/>
         </w:rPr>
-        <w:t>SCCM_PBI_Reporting</w:t>
+        <w:t>MECM_PBI_Reporting</w:t>
       </w:r>
       <w:proofErr w:type="spellEnd"/>
       <w:r>
@@ -2838,6 +2918,27 @@
         <w:br/>
         <w:t>*/</w:t>
       </w:r>
+    </w:p>
+    <w:p>
+      <w:pPr>
+        <w:pStyle w:val="NormalWeb"/>
+        <w:shd w:val="clear" w:color="auto" w:fill="FFFFFF"/>
+        <w:spacing w:before="0" w:beforeAutospacing="0"/>
+        <w:rPr>
+          <w:rFonts w:ascii="Segoe UI" w:hAnsi="Segoe UI" w:cs="Segoe UI"/>
+          <w:color w:val="24292E"/>
+        </w:rPr>
+      </w:pPr>
+      <w:hyperlink r:id="rId35" w:history="1">
+        <w:r>
+          <w:rPr>
+            <w:rStyle w:val="Hyperlink"/>
+            <w:rFonts w:ascii="Segoe UI" w:hAnsi="Segoe UI" w:cs="Segoe UI"/>
+            <w:color w:val="0366D6"/>
+          </w:rPr>
+          <w:t>MECM Administrator Training Video</w:t>
+        </w:r>
+      </w:hyperlink>
     </w:p>
     <w:p/>
     <w:sectPr>
@@ -2903,6 +3004,268 @@
 <file path=word/numbering.xml><?xml version="1.0" encoding="utf-8"?>
 <w:numbering xmlns:wpc="http://schemas.microsoft.com/office/word/2010/wordprocessingCanvas" xmlns:cx="http://schemas.microsoft.com/office/drawing/2014/chartex" xmlns:cx1="http://schemas.microsoft.com/office/drawing/2015/9/8/chartex" xmlns:cx2="http://schemas.microsoft.com/office/drawing/2015/10/21/chartex" xmlns:cx3="http://schemas.microsoft.com/office/drawing/2016/5/9/chartex" xmlns:cx4="http://schemas.microsoft.com/office/drawing/2016/5/10/chartex" xmlns:cx5="http://schemas.microsoft.com/office/drawing/2016/5/11/chartex" xmlns:cx6="http://schemas.microsoft.com/office/drawing/2016/5/12/chartex" xmlns:cx7="http://schemas.microsoft.com/office/drawing/2016/5/13/chartex" xmlns:cx8="http://schemas.microsoft.com/office/drawing/2016/5/14/chartex" xmlns:mc="http://schemas.openxmlformats.org/markup-compatibility/2006" xmlns:aink="http://schemas.microsoft.com/office/drawing/2016/ink" xmlns:am3d="http://schemas.microsoft.com/office/drawing/2017/model3d" xmlns:o="urn:schemas-microsoft-com:office:office" xmlns:r="http://schemas.openxmlformats.org/officeDocument/2006/relationships" xmlns:m="http://schemas.openxmlformats.org/officeDocument/2006/math" xmlns:v="urn:schemas-microsoft-com:vml" xmlns:wp14="http://schemas.microsoft.com/office/word/2010/wordprocessingDrawing" xmlns:wp="http://schemas.openxmlformats.org/drawingml/2006/wordprocessingDrawing" xmlns:w10="urn:schemas-microsoft-com:office:word" xmlns:w="http://schemas.openxmlformats.org/wordprocessingml/2006/main" xmlns:w14="http://schemas.microsoft.com/office/word/2010/wordml" xmlns:w15="http://schemas.microsoft.com/office/word/2012/wordml" xmlns:w16cex="http://schemas.microsoft.com/office/word/2018/wordml/cex" xmlns:w16cid="http://schemas.microsoft.com/office/word/2016/wordml/cid" xmlns:w16="http://schemas.microsoft.com/office/word/2018/wordml" xmlns:w16se="http://schemas.microsoft.com/office/word/2015/wordml/symex" xmlns:wpg="http://schemas.microsoft.com/office/word/2010/wordprocessingGroup" xmlns:wpi="http://schemas.microsoft.com/office/word/2010/wordprocessingInk" xmlns:wne="http://schemas.microsoft.com/office/word/2006/wordml" xmlns:wps="http://schemas.microsoft.com/office/word/2010/wordprocessingShape" mc:Ignorable="w14 w15 w16se w16cid w16 w16cex wp14">
   <w:abstractNum w:abstractNumId="0" w15:restartNumberingAfterBreak="0">
+    <w:nsid w:val="09134E41"/>
+    <w:multiLevelType w:val="multilevel"/>
+    <w:tmpl w:val="9D24003A"/>
+    <w:lvl w:ilvl="0">
+      <w:start w:val="1"/>
+      <w:numFmt w:val="bullet"/>
+      <w:lvlText w:val=""/>
+      <w:lvlJc w:val="left"/>
+      <w:pPr>
+        <w:tabs>
+          <w:tab w:val="num" w:pos="720"/>
+        </w:tabs>
+        <w:ind w:left="720" w:hanging="360"/>
+      </w:pPr>
+      <w:rPr>
+        <w:rFonts w:ascii="Symbol" w:hAnsi="Symbol" w:hint="default"/>
+        <w:sz w:val="20"/>
+      </w:rPr>
+    </w:lvl>
+    <w:lvl w:ilvl="1" w:tentative="1">
+      <w:start w:val="1"/>
+      <w:numFmt w:val="bullet"/>
+      <w:lvlText w:val="o"/>
+      <w:lvlJc w:val="left"/>
+      <w:pPr>
+        <w:tabs>
+          <w:tab w:val="num" w:pos="1440"/>
+        </w:tabs>
+        <w:ind w:left="1440" w:hanging="360"/>
+      </w:pPr>
+      <w:rPr>
+        <w:rFonts w:ascii="Courier New" w:hAnsi="Courier New" w:hint="default"/>
+        <w:sz w:val="20"/>
+      </w:rPr>
+    </w:lvl>
+    <w:lvl w:ilvl="2" w:tentative="1">
+      <w:start w:val="1"/>
+      <w:numFmt w:val="bullet"/>
+      <w:lvlText w:val=""/>
+      <w:lvlJc w:val="left"/>
+      <w:pPr>
+        <w:tabs>
+          <w:tab w:val="num" w:pos="2160"/>
+        </w:tabs>
+        <w:ind w:left="2160" w:hanging="360"/>
+      </w:pPr>
+      <w:rPr>
+        <w:rFonts w:ascii="Wingdings" w:hAnsi="Wingdings" w:hint="default"/>
+        <w:sz w:val="20"/>
+      </w:rPr>
+    </w:lvl>
+    <w:lvl w:ilvl="3" w:tentative="1">
+      <w:start w:val="1"/>
+      <w:numFmt w:val="bullet"/>
+      <w:lvlText w:val=""/>
+      <w:lvlJc w:val="left"/>
+      <w:pPr>
+        <w:tabs>
+          <w:tab w:val="num" w:pos="2880"/>
+        </w:tabs>
+        <w:ind w:left="2880" w:hanging="360"/>
+      </w:pPr>
+      <w:rPr>
+        <w:rFonts w:ascii="Wingdings" w:hAnsi="Wingdings" w:hint="default"/>
+        <w:sz w:val="20"/>
+      </w:rPr>
+    </w:lvl>
+    <w:lvl w:ilvl="4" w:tentative="1">
+      <w:start w:val="1"/>
+      <w:numFmt w:val="bullet"/>
+      <w:lvlText w:val=""/>
+      <w:lvlJc w:val="left"/>
+      <w:pPr>
+        <w:tabs>
+          <w:tab w:val="num" w:pos="3600"/>
+        </w:tabs>
+        <w:ind w:left="3600" w:hanging="360"/>
+      </w:pPr>
+      <w:rPr>
+        <w:rFonts w:ascii="Wingdings" w:hAnsi="Wingdings" w:hint="default"/>
+        <w:sz w:val="20"/>
+      </w:rPr>
+    </w:lvl>
+    <w:lvl w:ilvl="5" w:tentative="1">
+      <w:start w:val="1"/>
+      <w:numFmt w:val="bullet"/>
+      <w:lvlText w:val=""/>
+      <w:lvlJc w:val="left"/>
+      <w:pPr>
+        <w:tabs>
+          <w:tab w:val="num" w:pos="4320"/>
+        </w:tabs>
+        <w:ind w:left="4320" w:hanging="360"/>
+      </w:pPr>
+      <w:rPr>
+        <w:rFonts w:ascii="Wingdings" w:hAnsi="Wingdings" w:hint="default"/>
+        <w:sz w:val="20"/>
+      </w:rPr>
+    </w:lvl>
+    <w:lvl w:ilvl="6" w:tentative="1">
+      <w:start w:val="1"/>
+      <w:numFmt w:val="bullet"/>
+      <w:lvlText w:val=""/>
+      <w:lvlJc w:val="left"/>
+      <w:pPr>
+        <w:tabs>
+          <w:tab w:val="num" w:pos="5040"/>
+        </w:tabs>
+        <w:ind w:left="5040" w:hanging="360"/>
+      </w:pPr>
+      <w:rPr>
+        <w:rFonts w:ascii="Wingdings" w:hAnsi="Wingdings" w:hint="default"/>
+        <w:sz w:val="20"/>
+      </w:rPr>
+    </w:lvl>
+    <w:lvl w:ilvl="7" w:tentative="1">
+      <w:start w:val="1"/>
+      <w:numFmt w:val="bullet"/>
+      <w:lvlText w:val=""/>
+      <w:lvlJc w:val="left"/>
+      <w:pPr>
+        <w:tabs>
+          <w:tab w:val="num" w:pos="5760"/>
+        </w:tabs>
+        <w:ind w:left="5760" w:hanging="360"/>
+      </w:pPr>
+      <w:rPr>
+        <w:rFonts w:ascii="Wingdings" w:hAnsi="Wingdings" w:hint="default"/>
+        <w:sz w:val="20"/>
+      </w:rPr>
+    </w:lvl>
+    <w:lvl w:ilvl="8" w:tentative="1">
+      <w:start w:val="1"/>
+      <w:numFmt w:val="bullet"/>
+      <w:lvlText w:val=""/>
+      <w:lvlJc w:val="left"/>
+      <w:pPr>
+        <w:tabs>
+          <w:tab w:val="num" w:pos="6480"/>
+        </w:tabs>
+        <w:ind w:left="6480" w:hanging="360"/>
+      </w:pPr>
+      <w:rPr>
+        <w:rFonts w:ascii="Wingdings" w:hAnsi="Wingdings" w:hint="default"/>
+        <w:sz w:val="20"/>
+      </w:rPr>
+    </w:lvl>
+  </w:abstractNum>
+  <w:abstractNum w:abstractNumId="1" w15:restartNumberingAfterBreak="0">
+    <w:nsid w:val="0BE2154F"/>
+    <w:multiLevelType w:val="multilevel"/>
+    <w:tmpl w:val="36D88428"/>
+    <w:lvl w:ilvl="0">
+      <w:start w:val="1"/>
+      <w:numFmt w:val="decimal"/>
+      <w:lvlText w:val="%1."/>
+      <w:lvlJc w:val="left"/>
+      <w:pPr>
+        <w:tabs>
+          <w:tab w:val="num" w:pos="720"/>
+        </w:tabs>
+        <w:ind w:left="720" w:hanging="360"/>
+      </w:pPr>
+    </w:lvl>
+    <w:lvl w:ilvl="1" w:tentative="1">
+      <w:start w:val="1"/>
+      <w:numFmt w:val="decimal"/>
+      <w:lvlText w:val="%2."/>
+      <w:lvlJc w:val="left"/>
+      <w:pPr>
+        <w:tabs>
+          <w:tab w:val="num" w:pos="1440"/>
+        </w:tabs>
+        <w:ind w:left="1440" w:hanging="360"/>
+      </w:pPr>
+    </w:lvl>
+    <w:lvl w:ilvl="2" w:tentative="1">
+      <w:start w:val="1"/>
+      <w:numFmt w:val="decimal"/>
+      <w:lvlText w:val="%3."/>
+      <w:lvlJc w:val="left"/>
+      <w:pPr>
+        <w:tabs>
+          <w:tab w:val="num" w:pos="2160"/>
+        </w:tabs>
+        <w:ind w:left="2160" w:hanging="360"/>
+      </w:pPr>
+    </w:lvl>
+    <w:lvl w:ilvl="3" w:tentative="1">
+      <w:start w:val="1"/>
+      <w:numFmt w:val="decimal"/>
+      <w:lvlText w:val="%4."/>
+      <w:lvlJc w:val="left"/>
+      <w:pPr>
+        <w:tabs>
+          <w:tab w:val="num" w:pos="2880"/>
+        </w:tabs>
+        <w:ind w:left="2880" w:hanging="360"/>
+      </w:pPr>
+    </w:lvl>
+    <w:lvl w:ilvl="4" w:tentative="1">
+      <w:start w:val="1"/>
+      <w:numFmt w:val="decimal"/>
+      <w:lvlText w:val="%5."/>
+      <w:lvlJc w:val="left"/>
+      <w:pPr>
+        <w:tabs>
+          <w:tab w:val="num" w:pos="3600"/>
+        </w:tabs>
+        <w:ind w:left="3600" w:hanging="360"/>
+      </w:pPr>
+    </w:lvl>
+    <w:lvl w:ilvl="5" w:tentative="1">
+      <w:start w:val="1"/>
+      <w:numFmt w:val="decimal"/>
+      <w:lvlText w:val="%6."/>
+      <w:lvlJc w:val="left"/>
+      <w:pPr>
+        <w:tabs>
+          <w:tab w:val="num" w:pos="4320"/>
+        </w:tabs>
+        <w:ind w:left="4320" w:hanging="360"/>
+      </w:pPr>
+    </w:lvl>
+    <w:lvl w:ilvl="6" w:tentative="1">
+      <w:start w:val="1"/>
+      <w:numFmt w:val="decimal"/>
+      <w:lvlText w:val="%7."/>
+      <w:lvlJc w:val="left"/>
+      <w:pPr>
+        <w:tabs>
+          <w:tab w:val="num" w:pos="5040"/>
+        </w:tabs>
+        <w:ind w:left="5040" w:hanging="360"/>
+      </w:pPr>
+    </w:lvl>
+    <w:lvl w:ilvl="7" w:tentative="1">
+      <w:start w:val="1"/>
+      <w:numFmt w:val="decimal"/>
+      <w:lvlText w:val="%8."/>
+      <w:lvlJc w:val="left"/>
+      <w:pPr>
+        <w:tabs>
+          <w:tab w:val="num" w:pos="5760"/>
+        </w:tabs>
+        <w:ind w:left="5760" w:hanging="360"/>
+      </w:pPr>
+    </w:lvl>
+    <w:lvl w:ilvl="8" w:tentative="1">
+      <w:start w:val="1"/>
+      <w:numFmt w:val="decimal"/>
+      <w:lvlText w:val="%9."/>
+      <w:lvlJc w:val="left"/>
+      <w:pPr>
+        <w:tabs>
+          <w:tab w:val="num" w:pos="6480"/>
+        </w:tabs>
+        <w:ind w:left="6480" w:hanging="360"/>
+      </w:pPr>
+    </w:lvl>
+  </w:abstractNum>
+  <w:abstractNum w:abstractNumId="2" w15:restartNumberingAfterBreak="0">
     <w:nsid w:val="1FD739A1"/>
     <w:multiLevelType w:val="multilevel"/>
     <w:tmpl w:val="395A83B0"/>
@@ -3051,7 +3414,7 @@
       </w:rPr>
     </w:lvl>
   </w:abstractNum>
-  <w:abstractNum w:abstractNumId="1" w15:restartNumberingAfterBreak="0">
+  <w:abstractNum w:abstractNumId="3" w15:restartNumberingAfterBreak="0">
     <w:nsid w:val="2CD40C08"/>
     <w:multiLevelType w:val="multilevel"/>
     <w:tmpl w:val="83688CEA"/>
@@ -3164,7 +3527,305 @@
       </w:pPr>
     </w:lvl>
   </w:abstractNum>
-  <w:abstractNum w:abstractNumId="2" w15:restartNumberingAfterBreak="0">
+  <w:abstractNum w:abstractNumId="4" w15:restartNumberingAfterBreak="0">
+    <w:nsid w:val="320952DD"/>
+    <w:multiLevelType w:val="multilevel"/>
+    <w:tmpl w:val="3D3E01A2"/>
+    <w:lvl w:ilvl="0">
+      <w:start w:val="1"/>
+      <w:numFmt w:val="bullet"/>
+      <w:lvlText w:val=""/>
+      <w:lvlJc w:val="left"/>
+      <w:pPr>
+        <w:tabs>
+          <w:tab w:val="num" w:pos="720"/>
+        </w:tabs>
+        <w:ind w:left="720" w:hanging="360"/>
+      </w:pPr>
+      <w:rPr>
+        <w:rFonts w:ascii="Symbol" w:hAnsi="Symbol" w:hint="default"/>
+        <w:sz w:val="20"/>
+      </w:rPr>
+    </w:lvl>
+    <w:lvl w:ilvl="1" w:tentative="1">
+      <w:start w:val="1"/>
+      <w:numFmt w:val="bullet"/>
+      <w:lvlText w:val="o"/>
+      <w:lvlJc w:val="left"/>
+      <w:pPr>
+        <w:tabs>
+          <w:tab w:val="num" w:pos="1440"/>
+        </w:tabs>
+        <w:ind w:left="1440" w:hanging="360"/>
+      </w:pPr>
+      <w:rPr>
+        <w:rFonts w:ascii="Courier New" w:hAnsi="Courier New" w:hint="default"/>
+        <w:sz w:val="20"/>
+      </w:rPr>
+    </w:lvl>
+    <w:lvl w:ilvl="2" w:tentative="1">
+      <w:start w:val="1"/>
+      <w:numFmt w:val="bullet"/>
+      <w:lvlText w:val=""/>
+      <w:lvlJc w:val="left"/>
+      <w:pPr>
+        <w:tabs>
+          <w:tab w:val="num" w:pos="2160"/>
+        </w:tabs>
+        <w:ind w:left="2160" w:hanging="360"/>
+      </w:pPr>
+      <w:rPr>
+        <w:rFonts w:ascii="Wingdings" w:hAnsi="Wingdings" w:hint="default"/>
+        <w:sz w:val="20"/>
+      </w:rPr>
+    </w:lvl>
+    <w:lvl w:ilvl="3" w:tentative="1">
+      <w:start w:val="1"/>
+      <w:numFmt w:val="bullet"/>
+      <w:lvlText w:val=""/>
+      <w:lvlJc w:val="left"/>
+      <w:pPr>
+        <w:tabs>
+          <w:tab w:val="num" w:pos="2880"/>
+        </w:tabs>
+        <w:ind w:left="2880" w:hanging="360"/>
+      </w:pPr>
+      <w:rPr>
+        <w:rFonts w:ascii="Wingdings" w:hAnsi="Wingdings" w:hint="default"/>
+        <w:sz w:val="20"/>
+      </w:rPr>
+    </w:lvl>
+    <w:lvl w:ilvl="4" w:tentative="1">
+      <w:start w:val="1"/>
+      <w:numFmt w:val="bullet"/>
+      <w:lvlText w:val=""/>
+      <w:lvlJc w:val="left"/>
+      <w:pPr>
+        <w:tabs>
+          <w:tab w:val="num" w:pos="3600"/>
+        </w:tabs>
+        <w:ind w:left="3600" w:hanging="360"/>
+      </w:pPr>
+      <w:rPr>
+        <w:rFonts w:ascii="Wingdings" w:hAnsi="Wingdings" w:hint="default"/>
+        <w:sz w:val="20"/>
+      </w:rPr>
+    </w:lvl>
+    <w:lvl w:ilvl="5" w:tentative="1">
+      <w:start w:val="1"/>
+      <w:numFmt w:val="bullet"/>
+      <w:lvlText w:val=""/>
+      <w:lvlJc w:val="left"/>
+      <w:pPr>
+        <w:tabs>
+          <w:tab w:val="num" w:pos="4320"/>
+        </w:tabs>
+        <w:ind w:left="4320" w:hanging="360"/>
+      </w:pPr>
+      <w:rPr>
+        <w:rFonts w:ascii="Wingdings" w:hAnsi="Wingdings" w:hint="default"/>
+        <w:sz w:val="20"/>
+      </w:rPr>
+    </w:lvl>
+    <w:lvl w:ilvl="6" w:tentative="1">
+      <w:start w:val="1"/>
+      <w:numFmt w:val="bullet"/>
+      <w:lvlText w:val=""/>
+      <w:lvlJc w:val="left"/>
+      <w:pPr>
+        <w:tabs>
+          <w:tab w:val="num" w:pos="5040"/>
+        </w:tabs>
+        <w:ind w:left="5040" w:hanging="360"/>
+      </w:pPr>
+      <w:rPr>
+        <w:rFonts w:ascii="Wingdings" w:hAnsi="Wingdings" w:hint="default"/>
+        <w:sz w:val="20"/>
+      </w:rPr>
+    </w:lvl>
+    <w:lvl w:ilvl="7" w:tentative="1">
+      <w:start w:val="1"/>
+      <w:numFmt w:val="bullet"/>
+      <w:lvlText w:val=""/>
+      <w:lvlJc w:val="left"/>
+      <w:pPr>
+        <w:tabs>
+          <w:tab w:val="num" w:pos="5760"/>
+        </w:tabs>
+        <w:ind w:left="5760" w:hanging="360"/>
+      </w:pPr>
+      <w:rPr>
+        <w:rFonts w:ascii="Wingdings" w:hAnsi="Wingdings" w:hint="default"/>
+        <w:sz w:val="20"/>
+      </w:rPr>
+    </w:lvl>
+    <w:lvl w:ilvl="8" w:tentative="1">
+      <w:start w:val="1"/>
+      <w:numFmt w:val="bullet"/>
+      <w:lvlText w:val=""/>
+      <w:lvlJc w:val="left"/>
+      <w:pPr>
+        <w:tabs>
+          <w:tab w:val="num" w:pos="6480"/>
+        </w:tabs>
+        <w:ind w:left="6480" w:hanging="360"/>
+      </w:pPr>
+      <w:rPr>
+        <w:rFonts w:ascii="Wingdings" w:hAnsi="Wingdings" w:hint="default"/>
+        <w:sz w:val="20"/>
+      </w:rPr>
+    </w:lvl>
+  </w:abstractNum>
+  <w:abstractNum w:abstractNumId="5" w15:restartNumberingAfterBreak="0">
+    <w:nsid w:val="37F55E7E"/>
+    <w:multiLevelType w:val="multilevel"/>
+    <w:tmpl w:val="94A8999E"/>
+    <w:lvl w:ilvl="0">
+      <w:start w:val="1"/>
+      <w:numFmt w:val="bullet"/>
+      <w:lvlText w:val=""/>
+      <w:lvlJc w:val="left"/>
+      <w:pPr>
+        <w:tabs>
+          <w:tab w:val="num" w:pos="720"/>
+        </w:tabs>
+        <w:ind w:left="720" w:hanging="360"/>
+      </w:pPr>
+      <w:rPr>
+        <w:rFonts w:ascii="Symbol" w:hAnsi="Symbol" w:hint="default"/>
+        <w:sz w:val="20"/>
+      </w:rPr>
+    </w:lvl>
+    <w:lvl w:ilvl="1" w:tentative="1">
+      <w:start w:val="1"/>
+      <w:numFmt w:val="bullet"/>
+      <w:lvlText w:val="o"/>
+      <w:lvlJc w:val="left"/>
+      <w:pPr>
+        <w:tabs>
+          <w:tab w:val="num" w:pos="1440"/>
+        </w:tabs>
+        <w:ind w:left="1440" w:hanging="360"/>
+      </w:pPr>
+      <w:rPr>
+        <w:rFonts w:ascii="Courier New" w:hAnsi="Courier New" w:hint="default"/>
+        <w:sz w:val="20"/>
+      </w:rPr>
+    </w:lvl>
+    <w:lvl w:ilvl="2" w:tentative="1">
+      <w:start w:val="1"/>
+      <w:numFmt w:val="bullet"/>
+      <w:lvlText w:val=""/>
+      <w:lvlJc w:val="left"/>
+      <w:pPr>
+        <w:tabs>
+          <w:tab w:val="num" w:pos="2160"/>
+        </w:tabs>
+        <w:ind w:left="2160" w:hanging="360"/>
+      </w:pPr>
+      <w:rPr>
+        <w:rFonts w:ascii="Wingdings" w:hAnsi="Wingdings" w:hint="default"/>
+        <w:sz w:val="20"/>
+      </w:rPr>
+    </w:lvl>
+    <w:lvl w:ilvl="3" w:tentative="1">
+      <w:start w:val="1"/>
+      <w:numFmt w:val="bullet"/>
+      <w:lvlText w:val=""/>
+      <w:lvlJc w:val="left"/>
+      <w:pPr>
+        <w:tabs>
+          <w:tab w:val="num" w:pos="2880"/>
+        </w:tabs>
+        <w:ind w:left="2880" w:hanging="360"/>
+      </w:pPr>
+      <w:rPr>
+        <w:rFonts w:ascii="Wingdings" w:hAnsi="Wingdings" w:hint="default"/>
+        <w:sz w:val="20"/>
+      </w:rPr>
+    </w:lvl>
+    <w:lvl w:ilvl="4" w:tentative="1">
+      <w:start w:val="1"/>
+      <w:numFmt w:val="bullet"/>
+      <w:lvlText w:val=""/>
+      <w:lvlJc w:val="left"/>
+      <w:pPr>
+        <w:tabs>
+          <w:tab w:val="num" w:pos="3600"/>
+        </w:tabs>
+        <w:ind w:left="3600" w:hanging="360"/>
+      </w:pPr>
+      <w:rPr>
+        <w:rFonts w:ascii="Wingdings" w:hAnsi="Wingdings" w:hint="default"/>
+        <w:sz w:val="20"/>
+      </w:rPr>
+    </w:lvl>
+    <w:lvl w:ilvl="5" w:tentative="1">
+      <w:start w:val="1"/>
+      <w:numFmt w:val="bullet"/>
+      <w:lvlText w:val=""/>
+      <w:lvlJc w:val="left"/>
+      <w:pPr>
+        <w:tabs>
+          <w:tab w:val="num" w:pos="4320"/>
+        </w:tabs>
+        <w:ind w:left="4320" w:hanging="360"/>
+      </w:pPr>
+      <w:rPr>
+        <w:rFonts w:ascii="Wingdings" w:hAnsi="Wingdings" w:hint="default"/>
+        <w:sz w:val="20"/>
+      </w:rPr>
+    </w:lvl>
+    <w:lvl w:ilvl="6" w:tentative="1">
+      <w:start w:val="1"/>
+      <w:numFmt w:val="bullet"/>
+      <w:lvlText w:val=""/>
+      <w:lvlJc w:val="left"/>
+      <w:pPr>
+        <w:tabs>
+          <w:tab w:val="num" w:pos="5040"/>
+        </w:tabs>
+        <w:ind w:left="5040" w:hanging="360"/>
+      </w:pPr>
+      <w:rPr>
+        <w:rFonts w:ascii="Wingdings" w:hAnsi="Wingdings" w:hint="default"/>
+        <w:sz w:val="20"/>
+      </w:rPr>
+    </w:lvl>
+    <w:lvl w:ilvl="7" w:tentative="1">
+      <w:start w:val="1"/>
+      <w:numFmt w:val="bullet"/>
+      <w:lvlText w:val=""/>
+      <w:lvlJc w:val="left"/>
+      <w:pPr>
+        <w:tabs>
+          <w:tab w:val="num" w:pos="5760"/>
+        </w:tabs>
+        <w:ind w:left="5760" w:hanging="360"/>
+      </w:pPr>
+      <w:rPr>
+        <w:rFonts w:ascii="Wingdings" w:hAnsi="Wingdings" w:hint="default"/>
+        <w:sz w:val="20"/>
+      </w:rPr>
+    </w:lvl>
+    <w:lvl w:ilvl="8" w:tentative="1">
+      <w:start w:val="1"/>
+      <w:numFmt w:val="bullet"/>
+      <w:lvlText w:val=""/>
+      <w:lvlJc w:val="left"/>
+      <w:pPr>
+        <w:tabs>
+          <w:tab w:val="num" w:pos="6480"/>
+        </w:tabs>
+        <w:ind w:left="6480" w:hanging="360"/>
+      </w:pPr>
+      <w:rPr>
+        <w:rFonts w:ascii="Wingdings" w:hAnsi="Wingdings" w:hint="default"/>
+        <w:sz w:val="20"/>
+      </w:rPr>
+    </w:lvl>
+  </w:abstractNum>
+  <w:abstractNum w:abstractNumId="6" w15:restartNumberingAfterBreak="0">
     <w:nsid w:val="3C93198F"/>
     <w:multiLevelType w:val="multilevel"/>
     <w:tmpl w:val="78944048"/>
@@ -3313,7 +3974,156 @@
       </w:rPr>
     </w:lvl>
   </w:abstractNum>
-  <w:abstractNum w:abstractNumId="3" w15:restartNumberingAfterBreak="0">
+  <w:abstractNum w:abstractNumId="7" w15:restartNumberingAfterBreak="0">
+    <w:nsid w:val="3FAD7F3E"/>
+    <w:multiLevelType w:val="multilevel"/>
+    <w:tmpl w:val="81506E9A"/>
+    <w:lvl w:ilvl="0">
+      <w:start w:val="1"/>
+      <w:numFmt w:val="bullet"/>
+      <w:lvlText w:val=""/>
+      <w:lvlJc w:val="left"/>
+      <w:pPr>
+        <w:tabs>
+          <w:tab w:val="num" w:pos="720"/>
+        </w:tabs>
+        <w:ind w:left="720" w:hanging="360"/>
+      </w:pPr>
+      <w:rPr>
+        <w:rFonts w:ascii="Symbol" w:hAnsi="Symbol" w:hint="default"/>
+        <w:sz w:val="20"/>
+      </w:rPr>
+    </w:lvl>
+    <w:lvl w:ilvl="1" w:tentative="1">
+      <w:start w:val="1"/>
+      <w:numFmt w:val="bullet"/>
+      <w:lvlText w:val="o"/>
+      <w:lvlJc w:val="left"/>
+      <w:pPr>
+        <w:tabs>
+          <w:tab w:val="num" w:pos="1440"/>
+        </w:tabs>
+        <w:ind w:left="1440" w:hanging="360"/>
+      </w:pPr>
+      <w:rPr>
+        <w:rFonts w:ascii="Courier New" w:hAnsi="Courier New" w:hint="default"/>
+        <w:sz w:val="20"/>
+      </w:rPr>
+    </w:lvl>
+    <w:lvl w:ilvl="2" w:tentative="1">
+      <w:start w:val="1"/>
+      <w:numFmt w:val="bullet"/>
+      <w:lvlText w:val=""/>
+      <w:lvlJc w:val="left"/>
+      <w:pPr>
+        <w:tabs>
+          <w:tab w:val="num" w:pos="2160"/>
+        </w:tabs>
+        <w:ind w:left="2160" w:hanging="360"/>
+      </w:pPr>
+      <w:rPr>
+        <w:rFonts w:ascii="Wingdings" w:hAnsi="Wingdings" w:hint="default"/>
+        <w:sz w:val="20"/>
+      </w:rPr>
+    </w:lvl>
+    <w:lvl w:ilvl="3" w:tentative="1">
+      <w:start w:val="1"/>
+      <w:numFmt w:val="bullet"/>
+      <w:lvlText w:val=""/>
+      <w:lvlJc w:val="left"/>
+      <w:pPr>
+        <w:tabs>
+          <w:tab w:val="num" w:pos="2880"/>
+        </w:tabs>
+        <w:ind w:left="2880" w:hanging="360"/>
+      </w:pPr>
+      <w:rPr>
+        <w:rFonts w:ascii="Wingdings" w:hAnsi="Wingdings" w:hint="default"/>
+        <w:sz w:val="20"/>
+      </w:rPr>
+    </w:lvl>
+    <w:lvl w:ilvl="4" w:tentative="1">
+      <w:start w:val="1"/>
+      <w:numFmt w:val="bullet"/>
+      <w:lvlText w:val=""/>
+      <w:lvlJc w:val="left"/>
+      <w:pPr>
+        <w:tabs>
+          <w:tab w:val="num" w:pos="3600"/>
+        </w:tabs>
+        <w:ind w:left="3600" w:hanging="360"/>
+      </w:pPr>
+      <w:rPr>
+        <w:rFonts w:ascii="Wingdings" w:hAnsi="Wingdings" w:hint="default"/>
+        <w:sz w:val="20"/>
+      </w:rPr>
+    </w:lvl>
+    <w:lvl w:ilvl="5" w:tentative="1">
+      <w:start w:val="1"/>
+      <w:numFmt w:val="bullet"/>
+      <w:lvlText w:val=""/>
+      <w:lvlJc w:val="left"/>
+      <w:pPr>
+        <w:tabs>
+          <w:tab w:val="num" w:pos="4320"/>
+        </w:tabs>
+        <w:ind w:left="4320" w:hanging="360"/>
+      </w:pPr>
+      <w:rPr>
+        <w:rFonts w:ascii="Wingdings" w:hAnsi="Wingdings" w:hint="default"/>
+        <w:sz w:val="20"/>
+      </w:rPr>
+    </w:lvl>
+    <w:lvl w:ilvl="6" w:tentative="1">
+      <w:start w:val="1"/>
+      <w:numFmt w:val="bullet"/>
+      <w:lvlText w:val=""/>
+      <w:lvlJc w:val="left"/>
+      <w:pPr>
+        <w:tabs>
+          <w:tab w:val="num" w:pos="5040"/>
+        </w:tabs>
+        <w:ind w:left="5040" w:hanging="360"/>
+      </w:pPr>
+      <w:rPr>
+        <w:rFonts w:ascii="Wingdings" w:hAnsi="Wingdings" w:hint="default"/>
+        <w:sz w:val="20"/>
+      </w:rPr>
+    </w:lvl>
+    <w:lvl w:ilvl="7" w:tentative="1">
+      <w:start w:val="1"/>
+      <w:numFmt w:val="bullet"/>
+      <w:lvlText w:val=""/>
+      <w:lvlJc w:val="left"/>
+      <w:pPr>
+        <w:tabs>
+          <w:tab w:val="num" w:pos="5760"/>
+        </w:tabs>
+        <w:ind w:left="5760" w:hanging="360"/>
+      </w:pPr>
+      <w:rPr>
+        <w:rFonts w:ascii="Wingdings" w:hAnsi="Wingdings" w:hint="default"/>
+        <w:sz w:val="20"/>
+      </w:rPr>
+    </w:lvl>
+    <w:lvl w:ilvl="8" w:tentative="1">
+      <w:start w:val="1"/>
+      <w:numFmt w:val="bullet"/>
+      <w:lvlText w:val=""/>
+      <w:lvlJc w:val="left"/>
+      <w:pPr>
+        <w:tabs>
+          <w:tab w:val="num" w:pos="6480"/>
+        </w:tabs>
+        <w:ind w:left="6480" w:hanging="360"/>
+      </w:pPr>
+      <w:rPr>
+        <w:rFonts w:ascii="Wingdings" w:hAnsi="Wingdings" w:hint="default"/>
+        <w:sz w:val="20"/>
+      </w:rPr>
+    </w:lvl>
+  </w:abstractNum>
+  <w:abstractNum w:abstractNumId="8" w15:restartNumberingAfterBreak="0">
     <w:nsid w:val="404D1247"/>
     <w:multiLevelType w:val="multilevel"/>
     <w:tmpl w:val="A17A764E"/>
@@ -3462,7 +4272,7 @@
       </w:rPr>
     </w:lvl>
   </w:abstractNum>
-  <w:abstractNum w:abstractNumId="4" w15:restartNumberingAfterBreak="0">
+  <w:abstractNum w:abstractNumId="9" w15:restartNumberingAfterBreak="0">
     <w:nsid w:val="49D00444"/>
     <w:multiLevelType w:val="multilevel"/>
     <w:tmpl w:val="8B5A90A2"/>
@@ -3611,7 +4421,7 @@
       </w:rPr>
     </w:lvl>
   </w:abstractNum>
-  <w:abstractNum w:abstractNumId="5" w15:restartNumberingAfterBreak="0">
+  <w:abstractNum w:abstractNumId="10" w15:restartNumberingAfterBreak="0">
     <w:nsid w:val="54E64530"/>
     <w:multiLevelType w:val="multilevel"/>
     <w:tmpl w:val="2B00F96E"/>
@@ -3760,7 +4570,7 @@
       </w:rPr>
     </w:lvl>
   </w:abstractNum>
-  <w:abstractNum w:abstractNumId="6" w15:restartNumberingAfterBreak="0">
+  <w:abstractNum w:abstractNumId="11" w15:restartNumberingAfterBreak="0">
     <w:nsid w:val="61F25283"/>
     <w:multiLevelType w:val="multilevel"/>
     <w:tmpl w:val="762E4208"/>
@@ -3909,7 +4719,156 @@
       </w:rPr>
     </w:lvl>
   </w:abstractNum>
-  <w:abstractNum w:abstractNumId="7" w15:restartNumberingAfterBreak="0">
+  <w:abstractNum w:abstractNumId="12" w15:restartNumberingAfterBreak="0">
+    <w:nsid w:val="6932689C"/>
+    <w:multiLevelType w:val="multilevel"/>
+    <w:tmpl w:val="E982B0D2"/>
+    <w:lvl w:ilvl="0">
+      <w:start w:val="1"/>
+      <w:numFmt w:val="bullet"/>
+      <w:lvlText w:val=""/>
+      <w:lvlJc w:val="left"/>
+      <w:pPr>
+        <w:tabs>
+          <w:tab w:val="num" w:pos="720"/>
+        </w:tabs>
+        <w:ind w:left="720" w:hanging="360"/>
+      </w:pPr>
+      <w:rPr>
+        <w:rFonts w:ascii="Symbol" w:hAnsi="Symbol" w:hint="default"/>
+        <w:sz w:val="20"/>
+      </w:rPr>
+    </w:lvl>
+    <w:lvl w:ilvl="1" w:tentative="1">
+      <w:start w:val="1"/>
+      <w:numFmt w:val="bullet"/>
+      <w:lvlText w:val="o"/>
+      <w:lvlJc w:val="left"/>
+      <w:pPr>
+        <w:tabs>
+          <w:tab w:val="num" w:pos="1440"/>
+        </w:tabs>
+        <w:ind w:left="1440" w:hanging="360"/>
+      </w:pPr>
+      <w:rPr>
+        <w:rFonts w:ascii="Courier New" w:hAnsi="Courier New" w:hint="default"/>
+        <w:sz w:val="20"/>
+      </w:rPr>
+    </w:lvl>
+    <w:lvl w:ilvl="2" w:tentative="1">
+      <w:start w:val="1"/>
+      <w:numFmt w:val="bullet"/>
+      <w:lvlText w:val=""/>
+      <w:lvlJc w:val="left"/>
+      <w:pPr>
+        <w:tabs>
+          <w:tab w:val="num" w:pos="2160"/>
+        </w:tabs>
+        <w:ind w:left="2160" w:hanging="360"/>
+      </w:pPr>
+      <w:rPr>
+        <w:rFonts w:ascii="Wingdings" w:hAnsi="Wingdings" w:hint="default"/>
+        <w:sz w:val="20"/>
+      </w:rPr>
+    </w:lvl>
+    <w:lvl w:ilvl="3" w:tentative="1">
+      <w:start w:val="1"/>
+      <w:numFmt w:val="bullet"/>
+      <w:lvlText w:val=""/>
+      <w:lvlJc w:val="left"/>
+      <w:pPr>
+        <w:tabs>
+          <w:tab w:val="num" w:pos="2880"/>
+        </w:tabs>
+        <w:ind w:left="2880" w:hanging="360"/>
+      </w:pPr>
+      <w:rPr>
+        <w:rFonts w:ascii="Wingdings" w:hAnsi="Wingdings" w:hint="default"/>
+        <w:sz w:val="20"/>
+      </w:rPr>
+    </w:lvl>
+    <w:lvl w:ilvl="4" w:tentative="1">
+      <w:start w:val="1"/>
+      <w:numFmt w:val="bullet"/>
+      <w:lvlText w:val=""/>
+      <w:lvlJc w:val="left"/>
+      <w:pPr>
+        <w:tabs>
+          <w:tab w:val="num" w:pos="3600"/>
+        </w:tabs>
+        <w:ind w:left="3600" w:hanging="360"/>
+      </w:pPr>
+      <w:rPr>
+        <w:rFonts w:ascii="Wingdings" w:hAnsi="Wingdings" w:hint="default"/>
+        <w:sz w:val="20"/>
+      </w:rPr>
+    </w:lvl>
+    <w:lvl w:ilvl="5" w:tentative="1">
+      <w:start w:val="1"/>
+      <w:numFmt w:val="bullet"/>
+      <w:lvlText w:val=""/>
+      <w:lvlJc w:val="left"/>
+      <w:pPr>
+        <w:tabs>
+          <w:tab w:val="num" w:pos="4320"/>
+        </w:tabs>
+        <w:ind w:left="4320" w:hanging="360"/>
+      </w:pPr>
+      <w:rPr>
+        <w:rFonts w:ascii="Wingdings" w:hAnsi="Wingdings" w:hint="default"/>
+        <w:sz w:val="20"/>
+      </w:rPr>
+    </w:lvl>
+    <w:lvl w:ilvl="6" w:tentative="1">
+      <w:start w:val="1"/>
+      <w:numFmt w:val="bullet"/>
+      <w:lvlText w:val=""/>
+      <w:lvlJc w:val="left"/>
+      <w:pPr>
+        <w:tabs>
+          <w:tab w:val="num" w:pos="5040"/>
+        </w:tabs>
+        <w:ind w:left="5040" w:hanging="360"/>
+      </w:pPr>
+      <w:rPr>
+        <w:rFonts w:ascii="Wingdings" w:hAnsi="Wingdings" w:hint="default"/>
+        <w:sz w:val="20"/>
+      </w:rPr>
+    </w:lvl>
+    <w:lvl w:ilvl="7" w:tentative="1">
+      <w:start w:val="1"/>
+      <w:numFmt w:val="bullet"/>
+      <w:lvlText w:val=""/>
+      <w:lvlJc w:val="left"/>
+      <w:pPr>
+        <w:tabs>
+          <w:tab w:val="num" w:pos="5760"/>
+        </w:tabs>
+        <w:ind w:left="5760" w:hanging="360"/>
+      </w:pPr>
+      <w:rPr>
+        <w:rFonts w:ascii="Wingdings" w:hAnsi="Wingdings" w:hint="default"/>
+        <w:sz w:val="20"/>
+      </w:rPr>
+    </w:lvl>
+    <w:lvl w:ilvl="8" w:tentative="1">
+      <w:start w:val="1"/>
+      <w:numFmt w:val="bullet"/>
+      <w:lvlText w:val=""/>
+      <w:lvlJc w:val="left"/>
+      <w:pPr>
+        <w:tabs>
+          <w:tab w:val="num" w:pos="6480"/>
+        </w:tabs>
+        <w:ind w:left="6480" w:hanging="360"/>
+      </w:pPr>
+      <w:rPr>
+        <w:rFonts w:ascii="Wingdings" w:hAnsi="Wingdings" w:hint="default"/>
+        <w:sz w:val="20"/>
+      </w:rPr>
+    </w:lvl>
+  </w:abstractNum>
+  <w:abstractNum w:abstractNumId="13" w15:restartNumberingAfterBreak="0">
     <w:nsid w:val="7D5617CD"/>
     <w:multiLevelType w:val="multilevel"/>
     <w:tmpl w:val="B09822E8"/>
@@ -4059,28 +5018,46 @@
     </w:lvl>
   </w:abstractNum>
   <w:num w:numId="1">
+    <w:abstractNumId w:val="13"/>
+  </w:num>
+  <w:num w:numId="2">
+    <w:abstractNumId w:val="10"/>
+  </w:num>
+  <w:num w:numId="3">
+    <w:abstractNumId w:val="11"/>
+  </w:num>
+  <w:num w:numId="4">
+    <w:abstractNumId w:val="6"/>
+  </w:num>
+  <w:num w:numId="5">
+    <w:abstractNumId w:val="3"/>
+  </w:num>
+  <w:num w:numId="6">
+    <w:abstractNumId w:val="9"/>
+  </w:num>
+  <w:num w:numId="7">
+    <w:abstractNumId w:val="2"/>
+  </w:num>
+  <w:num w:numId="8">
+    <w:abstractNumId w:val="8"/>
+  </w:num>
+  <w:num w:numId="9">
+    <w:abstractNumId w:val="4"/>
+  </w:num>
+  <w:num w:numId="10">
+    <w:abstractNumId w:val="1"/>
+  </w:num>
+  <w:num w:numId="11">
     <w:abstractNumId w:val="7"/>
   </w:num>
-  <w:num w:numId="2">
+  <w:num w:numId="12">
     <w:abstractNumId w:val="5"/>
   </w:num>
-  <w:num w:numId="3">
-    <w:abstractNumId w:val="6"/>
+  <w:num w:numId="13">
+    <w:abstractNumId w:val="12"/>
   </w:num>
-  <w:num w:numId="4">
-    <w:abstractNumId w:val="2"/>
-  </w:num>
-  <w:num w:numId="5">
-    <w:abstractNumId w:val="1"/>
-  </w:num>
-  <w:num w:numId="6">
-    <w:abstractNumId w:val="4"/>
-  </w:num>
-  <w:num w:numId="7">
+  <w:num w:numId="14">
     <w:abstractNumId w:val="0"/>
-  </w:num>
-  <w:num w:numId="8">
-    <w:abstractNumId w:val="3"/>
   </w:num>
 </w:numbering>
 </file>

</xml_diff>